<commit_message>
Finished All Holidays and Calendar and Employee Shifts
</commit_message>
<xml_diff>
--- a/Implementation/apps - Work Log.docx
+++ b/Implementation/apps - Work Log.docx
@@ -2741,7 +2741,15 @@
                 <w:sz w:val="20"/>
                 <w:szCs w:val="20"/>
               </w:rPr>
-              <w:t>Changed the rota app to the holidays</w:t>
+              <w:t xml:space="preserve">Changed the rota app to the </w:t>
+            </w:r>
+            <w:r>
+              <w:rPr>
+                <w:rFonts w:ascii="Avenir LT Std 45 Book" w:hAnsi="Avenir LT Std 45 Book"/>
+                <w:sz w:val="20"/>
+                <w:szCs w:val="20"/>
+              </w:rPr>
+              <w:t>calendar</w:t>
             </w:r>
           </w:p>
         </w:tc>
@@ -2930,6 +2938,14 @@
               </w:rPr>
               <w:t>Added the edit functionality</w:t>
             </w:r>
+            <w:r>
+              <w:rPr>
+                <w:rFonts w:ascii="Avenir LT Std 45 Book" w:hAnsi="Avenir LT Std 45 Book"/>
+                <w:sz w:val="20"/>
+                <w:szCs w:val="20"/>
+              </w:rPr>
+              <w:t xml:space="preserve"> for the calendar</w:t>
+            </w:r>
           </w:p>
         </w:tc>
         <w:tc>
@@ -3108,6 +3124,22 @@
                 <w:szCs w:val="20"/>
               </w:rPr>
             </w:pPr>
+            <w:r>
+              <w:rPr>
+                <w:rFonts w:ascii="Avenir LT Std 45 Book" w:hAnsi="Avenir LT Std 45 Book"/>
+                <w:sz w:val="20"/>
+                <w:szCs w:val="20"/>
+              </w:rPr>
+              <w:t xml:space="preserve">Added the edit functionality for the </w:t>
+            </w:r>
+            <w:r>
+              <w:rPr>
+                <w:rFonts w:ascii="Avenir LT Std 45 Book" w:hAnsi="Avenir LT Std 45 Book"/>
+                <w:sz w:val="20"/>
+                <w:szCs w:val="20"/>
+              </w:rPr>
+              <w:t>holidays</w:t>
+            </w:r>
           </w:p>
         </w:tc>
         <w:tc>
@@ -3171,6 +3203,14 @@
                 <w:szCs w:val="20"/>
               </w:rPr>
             </w:pPr>
+            <w:r>
+              <w:rPr>
+                <w:rFonts w:ascii="Avenir LT Std 45 Book" w:hAnsi="Avenir LT Std 45 Book"/>
+                <w:sz w:val="20"/>
+                <w:szCs w:val="20"/>
+              </w:rPr>
+              <w:t>10/5/18</w:t>
+            </w:r>
           </w:p>
         </w:tc>
         <w:tc>
@@ -3199,6 +3239,14 @@
                 <w:szCs w:val="20"/>
               </w:rPr>
             </w:pPr>
+            <w:r>
+              <w:rPr>
+                <w:rFonts w:ascii="Avenir LT Std 45 Book" w:hAnsi="Avenir LT Std 45 Book"/>
+                <w:sz w:val="20"/>
+                <w:szCs w:val="20"/>
+              </w:rPr>
+              <w:t>52</w:t>
+            </w:r>
           </w:p>
         </w:tc>
       </w:tr>
@@ -3270,6 +3318,30 @@
                 <w:szCs w:val="20"/>
               </w:rPr>
             </w:pPr>
+            <w:r>
+              <w:rPr>
+                <w:rFonts w:ascii="Avenir LT Std 45 Book" w:hAnsi="Avenir LT Std 45 Book"/>
+                <w:sz w:val="20"/>
+                <w:szCs w:val="20"/>
+              </w:rPr>
+              <w:t xml:space="preserve">Added the </w:t>
+            </w:r>
+            <w:r>
+              <w:rPr>
+                <w:rFonts w:ascii="Avenir LT Std 45 Book" w:hAnsi="Avenir LT Std 45 Book"/>
+                <w:sz w:val="20"/>
+                <w:szCs w:val="20"/>
+              </w:rPr>
+              <w:t>add</w:t>
+            </w:r>
+            <w:r>
+              <w:rPr>
+                <w:rFonts w:ascii="Avenir LT Std 45 Book" w:hAnsi="Avenir LT Std 45 Book"/>
+                <w:sz w:val="20"/>
+                <w:szCs w:val="20"/>
+              </w:rPr>
+              <w:t xml:space="preserve"> functionality for the holidays</w:t>
+            </w:r>
           </w:p>
         </w:tc>
         <w:tc>
@@ -3333,6 +3405,14 @@
                 <w:szCs w:val="20"/>
               </w:rPr>
             </w:pPr>
+            <w:r>
+              <w:rPr>
+                <w:rFonts w:ascii="Avenir LT Std 45 Book" w:hAnsi="Avenir LT Std 45 Book"/>
+                <w:sz w:val="20"/>
+                <w:szCs w:val="20"/>
+              </w:rPr>
+              <w:t>10/5/18</w:t>
+            </w:r>
           </w:p>
         </w:tc>
         <w:tc>
@@ -3361,6 +3441,14 @@
                 <w:szCs w:val="20"/>
               </w:rPr>
             </w:pPr>
+            <w:r>
+              <w:rPr>
+                <w:rFonts w:ascii="Avenir LT Std 45 Book" w:hAnsi="Avenir LT Std 45 Book"/>
+                <w:sz w:val="20"/>
+                <w:szCs w:val="20"/>
+              </w:rPr>
+              <w:t>34</w:t>
+            </w:r>
           </w:p>
         </w:tc>
       </w:tr>
@@ -3433,6 +3521,30 @@
                 <w:szCs w:val="20"/>
               </w:rPr>
             </w:pPr>
+            <w:r>
+              <w:rPr>
+                <w:rFonts w:ascii="Avenir LT Std 45 Book" w:hAnsi="Avenir LT Std 45 Book"/>
+                <w:sz w:val="20"/>
+                <w:szCs w:val="20"/>
+              </w:rPr>
+              <w:t xml:space="preserve">Added the </w:t>
+            </w:r>
+            <w:r>
+              <w:rPr>
+                <w:rFonts w:ascii="Avenir LT Std 45 Book" w:hAnsi="Avenir LT Std 45 Book"/>
+                <w:sz w:val="20"/>
+                <w:szCs w:val="20"/>
+              </w:rPr>
+              <w:t>delete</w:t>
+            </w:r>
+            <w:r>
+              <w:rPr>
+                <w:rFonts w:ascii="Avenir LT Std 45 Book" w:hAnsi="Avenir LT Std 45 Book"/>
+                <w:sz w:val="20"/>
+                <w:szCs w:val="20"/>
+              </w:rPr>
+              <w:t xml:space="preserve"> functionality for the holidays</w:t>
+            </w:r>
           </w:p>
         </w:tc>
         <w:tc>
@@ -3496,6 +3608,14 @@
                 <w:szCs w:val="20"/>
               </w:rPr>
             </w:pPr>
+            <w:r>
+              <w:rPr>
+                <w:rFonts w:ascii="Avenir LT Std 45 Book" w:hAnsi="Avenir LT Std 45 Book"/>
+                <w:sz w:val="20"/>
+                <w:szCs w:val="20"/>
+              </w:rPr>
+              <w:t>10/5/18</w:t>
+            </w:r>
           </w:p>
         </w:tc>
         <w:tc>
@@ -3524,6 +3644,14 @@
                 <w:szCs w:val="20"/>
               </w:rPr>
             </w:pPr>
+            <w:r>
+              <w:rPr>
+                <w:rFonts w:ascii="Avenir LT Std 45 Book" w:hAnsi="Avenir LT Std 45 Book"/>
+                <w:sz w:val="20"/>
+                <w:szCs w:val="20"/>
+              </w:rPr>
+              <w:t>12</w:t>
+            </w:r>
           </w:p>
         </w:tc>
       </w:tr>
@@ -3596,6 +3724,38 @@
                 <w:szCs w:val="20"/>
               </w:rPr>
             </w:pPr>
+            <w:r>
+              <w:rPr>
+                <w:rFonts w:ascii="Avenir LT Std 45 Book" w:hAnsi="Avenir LT Std 45 Book"/>
+                <w:sz w:val="20"/>
+                <w:szCs w:val="20"/>
+              </w:rPr>
+              <w:t xml:space="preserve">Added the edit functionality for </w:t>
+            </w:r>
+            <w:r>
+              <w:rPr>
+                <w:rFonts w:ascii="Avenir LT Std 45 Book" w:hAnsi="Avenir LT Std 45 Book"/>
+                <w:sz w:val="20"/>
+                <w:szCs w:val="20"/>
+              </w:rPr>
+              <w:t>some</w:t>
+            </w:r>
+            <w:r>
+              <w:rPr>
+                <w:rFonts w:ascii="Avenir LT Std 45 Book" w:hAnsi="Avenir LT Std 45 Book"/>
+                <w:sz w:val="20"/>
+                <w:szCs w:val="20"/>
+              </w:rPr>
+              <w:t xml:space="preserve"> </w:t>
+            </w:r>
+            <w:r>
+              <w:rPr>
+                <w:rFonts w:ascii="Avenir LT Std 45 Book" w:hAnsi="Avenir LT Std 45 Book"/>
+                <w:sz w:val="20"/>
+                <w:szCs w:val="20"/>
+              </w:rPr>
+              <w:t>user details</w:t>
+            </w:r>
           </w:p>
         </w:tc>
         <w:tc>
@@ -3659,6 +3819,14 @@
                 <w:szCs w:val="20"/>
               </w:rPr>
             </w:pPr>
+            <w:r>
+              <w:rPr>
+                <w:rFonts w:ascii="Avenir LT Std 45 Book" w:hAnsi="Avenir LT Std 45 Book"/>
+                <w:sz w:val="20"/>
+                <w:szCs w:val="20"/>
+              </w:rPr>
+              <w:t>10/5/18</w:t>
+            </w:r>
           </w:p>
         </w:tc>
         <w:tc>
@@ -3687,6 +3855,14 @@
                 <w:szCs w:val="20"/>
               </w:rPr>
             </w:pPr>
+            <w:r>
+              <w:rPr>
+                <w:rFonts w:ascii="Avenir LT Std 45 Book" w:hAnsi="Avenir LT Std 45 Book"/>
+                <w:sz w:val="20"/>
+                <w:szCs w:val="20"/>
+              </w:rPr>
+              <w:t>89</w:t>
+            </w:r>
           </w:p>
         </w:tc>
       </w:tr>
@@ -3892,15 +4068,7 @@
                 <w:sz w:val="20"/>
                 <w:szCs w:val="20"/>
               </w:rPr>
-              <w:t>2</w:t>
-            </w:r>
-            <w:r>
-              <w:rPr>
-                <w:rFonts w:ascii="Avenir LT Std 45 Book" w:hAnsi="Avenir LT Std 45 Book"/>
-                <w:sz w:val="20"/>
-                <w:szCs w:val="20"/>
-              </w:rPr>
-              <w:t>355</w:t>
+              <w:t>2542</w:t>
             </w:r>
             <w:bookmarkStart w:id="4" w:name="_GoBack"/>
             <w:bookmarkEnd w:id="4"/>
@@ -6282,7 +6450,7 @@
 </file>
 
 <file path=customXml/itemProps1.xml><?xml version="1.0" encoding="utf-8"?>
-<ds:datastoreItem xmlns:ds="http://schemas.openxmlformats.org/officeDocument/2006/customXml" ds:itemID="{C2D0CA4E-0E62-4936-8311-93D7435C1906}">
+<ds:datastoreItem xmlns:ds="http://schemas.openxmlformats.org/officeDocument/2006/customXml" ds:itemID="{D1A2E764-3BBE-4BB0-B379-061A21258904}">
   <ds:schemaRefs>
     <ds:schemaRef ds:uri="http://schemas.openxmlformats.org/officeDocument/2006/bibliography"/>
   </ds:schemaRefs>

</xml_diff>

<commit_message>
Added to work log
</commit_message>
<xml_diff>
--- a/Implementation/apps - Work Log.docx
+++ b/Implementation/apps - Work Log.docx
@@ -3130,15 +3130,7 @@
                 <w:sz w:val="20"/>
                 <w:szCs w:val="20"/>
               </w:rPr>
-              <w:t xml:space="preserve">Added the edit functionality for the </w:t>
-            </w:r>
-            <w:r>
-              <w:rPr>
-                <w:rFonts w:ascii="Avenir LT Std 45 Book" w:hAnsi="Avenir LT Std 45 Book"/>
-                <w:sz w:val="20"/>
-                <w:szCs w:val="20"/>
-              </w:rPr>
-              <w:t>holidays</w:t>
+              <w:t>Added the edit functionality for the holidays</w:t>
             </w:r>
           </w:p>
         </w:tc>
@@ -3324,23 +3316,7 @@
                 <w:sz w:val="20"/>
                 <w:szCs w:val="20"/>
               </w:rPr>
-              <w:t xml:space="preserve">Added the </w:t>
-            </w:r>
-            <w:r>
-              <w:rPr>
-                <w:rFonts w:ascii="Avenir LT Std 45 Book" w:hAnsi="Avenir LT Std 45 Book"/>
-                <w:sz w:val="20"/>
-                <w:szCs w:val="20"/>
-              </w:rPr>
-              <w:t>add</w:t>
-            </w:r>
-            <w:r>
-              <w:rPr>
-                <w:rFonts w:ascii="Avenir LT Std 45 Book" w:hAnsi="Avenir LT Std 45 Book"/>
-                <w:sz w:val="20"/>
-                <w:szCs w:val="20"/>
-              </w:rPr>
-              <w:t xml:space="preserve"> functionality for the holidays</w:t>
+              <w:t>Added the add functionality for the holidays</w:t>
             </w:r>
           </w:p>
         </w:tc>
@@ -3527,23 +3503,7 @@
                 <w:sz w:val="20"/>
                 <w:szCs w:val="20"/>
               </w:rPr>
-              <w:t xml:space="preserve">Added the </w:t>
-            </w:r>
-            <w:r>
-              <w:rPr>
-                <w:rFonts w:ascii="Avenir LT Std 45 Book" w:hAnsi="Avenir LT Std 45 Book"/>
-                <w:sz w:val="20"/>
-                <w:szCs w:val="20"/>
-              </w:rPr>
-              <w:t>delete</w:t>
-            </w:r>
-            <w:r>
-              <w:rPr>
-                <w:rFonts w:ascii="Avenir LT Std 45 Book" w:hAnsi="Avenir LT Std 45 Book"/>
-                <w:sz w:val="20"/>
-                <w:szCs w:val="20"/>
-              </w:rPr>
-              <w:t xml:space="preserve"> functionality for the holidays</w:t>
+              <w:t>Added the delete functionality for the holidays</w:t>
             </w:r>
           </w:p>
         </w:tc>
@@ -3730,31 +3690,7 @@
                 <w:sz w:val="20"/>
                 <w:szCs w:val="20"/>
               </w:rPr>
-              <w:t xml:space="preserve">Added the edit functionality for </w:t>
-            </w:r>
-            <w:r>
-              <w:rPr>
-                <w:rFonts w:ascii="Avenir LT Std 45 Book" w:hAnsi="Avenir LT Std 45 Book"/>
-                <w:sz w:val="20"/>
-                <w:szCs w:val="20"/>
-              </w:rPr>
-              <w:t>some</w:t>
-            </w:r>
-            <w:r>
-              <w:rPr>
-                <w:rFonts w:ascii="Avenir LT Std 45 Book" w:hAnsi="Avenir LT Std 45 Book"/>
-                <w:sz w:val="20"/>
-                <w:szCs w:val="20"/>
-              </w:rPr>
-              <w:t xml:space="preserve"> </w:t>
-            </w:r>
-            <w:r>
-              <w:rPr>
-                <w:rFonts w:ascii="Avenir LT Std 45 Book" w:hAnsi="Avenir LT Std 45 Book"/>
-                <w:sz w:val="20"/>
-                <w:szCs w:val="20"/>
-              </w:rPr>
-              <w:t>user details</w:t>
+              <w:t>Added the edit functionality for some user details</w:t>
             </w:r>
           </w:p>
         </w:tc>
@@ -3935,6 +3871,14 @@
                 <w:szCs w:val="20"/>
               </w:rPr>
             </w:pPr>
+            <w:r>
+              <w:rPr>
+                <w:rFonts w:ascii="Avenir LT Std 45 Book" w:hAnsi="Avenir LT Std 45 Book"/>
+                <w:sz w:val="20"/>
+                <w:szCs w:val="20"/>
+              </w:rPr>
+              <w:t>Added edit functionality for some business details</w:t>
+            </w:r>
           </w:p>
         </w:tc>
         <w:tc>
@@ -3991,6 +3935,1319 @@
           </w:tcPr>
           <w:p>
             <w:pPr>
+              <w:jc w:val="right"/>
+              <w:rPr>
+                <w:rFonts w:ascii="Avenir LT Std 45 Book" w:hAnsi="Avenir LT Std 45 Book"/>
+                <w:sz w:val="20"/>
+                <w:szCs w:val="20"/>
+              </w:rPr>
+            </w:pPr>
+            <w:r>
+              <w:rPr>
+                <w:rFonts w:ascii="Avenir LT Std 45 Book" w:hAnsi="Avenir LT Std 45 Book"/>
+                <w:sz w:val="20"/>
+                <w:szCs w:val="20"/>
+              </w:rPr>
+              <w:t>1</w:t>
+            </w:r>
+            <w:r>
+              <w:rPr>
+                <w:rFonts w:ascii="Avenir LT Std 45 Book" w:hAnsi="Avenir LT Std 45 Book"/>
+                <w:sz w:val="20"/>
+                <w:szCs w:val="20"/>
+              </w:rPr>
+              <w:t>4</w:t>
+            </w:r>
+            <w:r>
+              <w:rPr>
+                <w:rFonts w:ascii="Avenir LT Std 45 Book" w:hAnsi="Avenir LT Std 45 Book"/>
+                <w:sz w:val="20"/>
+                <w:szCs w:val="20"/>
+              </w:rPr>
+              <w:t>/5/18</w:t>
+            </w:r>
+          </w:p>
+        </w:tc>
+        <w:tc>
+          <w:tcPr>
+            <w:tcW w:w="1343" w:type="dxa"/>
+            <w:tcBorders>
+              <w:top w:val="single" w:sz="2" w:space="0" w:color="000000"/>
+              <w:left w:val="single" w:sz="2" w:space="0" w:color="000000"/>
+              <w:bottom w:val="single" w:sz="4" w:space="0" w:color="000000"/>
+              <w:right w:val="single" w:sz="2" w:space="0" w:color="000000"/>
+            </w:tcBorders>
+            <w:shd w:val="clear" w:color="auto" w:fill="EEEEEE"/>
+            <w:tcMar>
+              <w:top w:w="80" w:type="dxa"/>
+              <w:left w:w="80" w:type="dxa"/>
+              <w:bottom w:w="80" w:type="dxa"/>
+              <w:right w:w="80" w:type="dxa"/>
+            </w:tcMar>
+          </w:tcPr>
+          <w:p>
+            <w:pPr>
+              <w:jc w:val="right"/>
+              <w:rPr>
+                <w:rFonts w:ascii="Avenir LT Std 45 Book" w:hAnsi="Avenir LT Std 45 Book"/>
+                <w:sz w:val="20"/>
+                <w:szCs w:val="20"/>
+              </w:rPr>
+            </w:pPr>
+            <w:r>
+              <w:rPr>
+                <w:rFonts w:ascii="Avenir LT Std 45 Book" w:hAnsi="Avenir LT Std 45 Book"/>
+                <w:sz w:val="20"/>
+                <w:szCs w:val="20"/>
+              </w:rPr>
+              <w:t>93</w:t>
+            </w:r>
+          </w:p>
+        </w:tc>
+      </w:tr>
+      <w:tr>
+        <w:tblPrEx>
+          <w:shd w:val="clear" w:color="auto" w:fill="auto"/>
+        </w:tblPrEx>
+        <w:trPr>
+          <w:trHeight w:val="291"/>
+        </w:trPr>
+        <w:tc>
+          <w:tcPr>
+            <w:tcW w:w="672" w:type="dxa"/>
+            <w:tcBorders>
+              <w:top w:val="single" w:sz="2" w:space="0" w:color="000000"/>
+              <w:left w:val="single" w:sz="2" w:space="0" w:color="000000"/>
+              <w:bottom w:val="single" w:sz="4" w:space="0" w:color="000000"/>
+              <w:right w:val="single" w:sz="4" w:space="0" w:color="000000"/>
+            </w:tcBorders>
+            <w:shd w:val="clear" w:color="auto" w:fill="E2E4E3"/>
+            <w:tcMar>
+              <w:top w:w="80" w:type="dxa"/>
+              <w:left w:w="80" w:type="dxa"/>
+              <w:bottom w:w="80" w:type="dxa"/>
+              <w:right w:w="80" w:type="dxa"/>
+            </w:tcMar>
+          </w:tcPr>
+          <w:p>
+            <w:pPr>
+              <w:jc w:val="right"/>
+              <w:rPr>
+                <w:rFonts w:ascii="Avenir LT Std 45 Book" w:hAnsi="Avenir LT Std 45 Book" w:cs="Arial Unicode MS"/>
+                <w:color w:val="000000"/>
+                <w:sz w:val="20"/>
+                <w:szCs w:val="20"/>
+              </w:rPr>
+            </w:pPr>
+            <w:r>
+              <w:rPr>
+                <w:rFonts w:ascii="Avenir LT Std 45 Book" w:hAnsi="Avenir LT Std 45 Book" w:cs="Arial Unicode MS"/>
+                <w:color w:val="000000"/>
+                <w:sz w:val="20"/>
+                <w:szCs w:val="20"/>
+              </w:rPr>
+              <w:t>19</w:t>
+            </w:r>
+          </w:p>
+        </w:tc>
+        <w:tc>
+          <w:tcPr>
+            <w:tcW w:w="4621" w:type="dxa"/>
+            <w:tcBorders>
+              <w:top w:val="single" w:sz="2" w:space="0" w:color="000000"/>
+              <w:left w:val="single" w:sz="4" w:space="0" w:color="000000"/>
+              <w:bottom w:val="single" w:sz="4" w:space="0" w:color="000000"/>
+              <w:right w:val="single" w:sz="2" w:space="0" w:color="000000"/>
+            </w:tcBorders>
+            <w:shd w:val="clear" w:color="auto" w:fill="auto"/>
+            <w:tcMar>
+              <w:top w:w="80" w:type="dxa"/>
+              <w:left w:w="80" w:type="dxa"/>
+              <w:bottom w:w="80" w:type="dxa"/>
+              <w:right w:w="80" w:type="dxa"/>
+            </w:tcMar>
+          </w:tcPr>
+          <w:p>
+            <w:pPr>
+              <w:rPr>
+                <w:rFonts w:ascii="Avenir LT Std 45 Book" w:hAnsi="Avenir LT Std 45 Book"/>
+                <w:sz w:val="20"/>
+                <w:szCs w:val="20"/>
+              </w:rPr>
+            </w:pPr>
+            <w:r>
+              <w:rPr>
+                <w:rFonts w:ascii="Avenir LT Std 45 Book" w:hAnsi="Avenir LT Std 45 Book"/>
+                <w:sz w:val="20"/>
+                <w:szCs w:val="20"/>
+              </w:rPr>
+              <w:t>Changed the holidays view for noneditable users</w:t>
+            </w:r>
+          </w:p>
+        </w:tc>
+        <w:tc>
+          <w:tcPr>
+            <w:tcW w:w="1760" w:type="dxa"/>
+            <w:tcBorders>
+              <w:top w:val="single" w:sz="2" w:space="0" w:color="000000"/>
+              <w:left w:val="single" w:sz="2" w:space="0" w:color="000000"/>
+              <w:bottom w:val="single" w:sz="4" w:space="0" w:color="000000"/>
+              <w:right w:val="single" w:sz="2" w:space="0" w:color="000000"/>
+            </w:tcBorders>
+            <w:shd w:val="clear" w:color="auto" w:fill="auto"/>
+            <w:tcMar>
+              <w:top w:w="80" w:type="dxa"/>
+              <w:left w:w="80" w:type="dxa"/>
+              <w:bottom w:w="80" w:type="dxa"/>
+              <w:right w:w="80" w:type="dxa"/>
+            </w:tcMar>
+          </w:tcPr>
+          <w:p>
+            <w:pPr>
+              <w:rPr>
+                <w:rFonts w:ascii="Avenir LT Std 45 Book" w:hAnsi="Avenir LT Std 45 Book"/>
+                <w:sz w:val="20"/>
+                <w:szCs w:val="20"/>
+              </w:rPr>
+            </w:pPr>
+            <w:r>
+              <w:rPr>
+                <w:rFonts w:ascii="Avenir LT Std 45 Book" w:hAnsi="Avenir LT Std 45 Book"/>
+                <w:sz w:val="20"/>
+                <w:szCs w:val="20"/>
+              </w:rPr>
+              <w:t>Aidan Marshall</w:t>
+            </w:r>
+          </w:p>
+        </w:tc>
+        <w:tc>
+          <w:tcPr>
+            <w:tcW w:w="1165" w:type="dxa"/>
+            <w:tcBorders>
+              <w:top w:val="single" w:sz="2" w:space="0" w:color="000000"/>
+              <w:left w:val="single" w:sz="2" w:space="0" w:color="000000"/>
+              <w:bottom w:val="single" w:sz="4" w:space="0" w:color="000000"/>
+              <w:right w:val="single" w:sz="2" w:space="0" w:color="000000"/>
+            </w:tcBorders>
+            <w:shd w:val="clear" w:color="auto" w:fill="auto"/>
+            <w:tcMar>
+              <w:top w:w="80" w:type="dxa"/>
+              <w:left w:w="80" w:type="dxa"/>
+              <w:bottom w:w="80" w:type="dxa"/>
+              <w:right w:w="80" w:type="dxa"/>
+            </w:tcMar>
+          </w:tcPr>
+          <w:p>
+            <w:pPr>
+              <w:jc w:val="right"/>
+              <w:rPr>
+                <w:rFonts w:ascii="Avenir LT Std 45 Book" w:hAnsi="Avenir LT Std 45 Book"/>
+                <w:sz w:val="20"/>
+                <w:szCs w:val="20"/>
+              </w:rPr>
+            </w:pPr>
+            <w:r>
+              <w:rPr>
+                <w:rFonts w:ascii="Avenir LT Std 45 Book" w:hAnsi="Avenir LT Std 45 Book"/>
+                <w:sz w:val="20"/>
+                <w:szCs w:val="20"/>
+              </w:rPr>
+              <w:t>14/5/18</w:t>
+            </w:r>
+          </w:p>
+        </w:tc>
+        <w:tc>
+          <w:tcPr>
+            <w:tcW w:w="1343" w:type="dxa"/>
+            <w:tcBorders>
+              <w:top w:val="single" w:sz="2" w:space="0" w:color="000000"/>
+              <w:left w:val="single" w:sz="2" w:space="0" w:color="000000"/>
+              <w:bottom w:val="single" w:sz="4" w:space="0" w:color="000000"/>
+              <w:right w:val="single" w:sz="2" w:space="0" w:color="000000"/>
+            </w:tcBorders>
+            <w:shd w:val="clear" w:color="auto" w:fill="auto"/>
+            <w:tcMar>
+              <w:top w:w="80" w:type="dxa"/>
+              <w:left w:w="80" w:type="dxa"/>
+              <w:bottom w:w="80" w:type="dxa"/>
+              <w:right w:w="80" w:type="dxa"/>
+            </w:tcMar>
+          </w:tcPr>
+          <w:p>
+            <w:pPr>
+              <w:jc w:val="right"/>
+              <w:rPr>
+                <w:rFonts w:ascii="Avenir LT Std 45 Book" w:hAnsi="Avenir LT Std 45 Book"/>
+                <w:sz w:val="20"/>
+                <w:szCs w:val="20"/>
+              </w:rPr>
+            </w:pPr>
+            <w:r>
+              <w:rPr>
+                <w:rFonts w:ascii="Avenir LT Std 45 Book" w:hAnsi="Avenir LT Std 45 Book"/>
+                <w:sz w:val="20"/>
+                <w:szCs w:val="20"/>
+              </w:rPr>
+              <w:t>25</w:t>
+            </w:r>
+          </w:p>
+        </w:tc>
+      </w:tr>
+      <w:tr>
+        <w:tblPrEx>
+          <w:shd w:val="clear" w:color="auto" w:fill="auto"/>
+        </w:tblPrEx>
+        <w:trPr>
+          <w:trHeight w:val="291"/>
+        </w:trPr>
+        <w:tc>
+          <w:tcPr>
+            <w:tcW w:w="672" w:type="dxa"/>
+            <w:tcBorders>
+              <w:top w:val="single" w:sz="2" w:space="0" w:color="000000"/>
+              <w:left w:val="single" w:sz="2" w:space="0" w:color="000000"/>
+              <w:bottom w:val="single" w:sz="4" w:space="0" w:color="000000"/>
+              <w:right w:val="single" w:sz="4" w:space="0" w:color="000000"/>
+            </w:tcBorders>
+            <w:shd w:val="clear" w:color="auto" w:fill="E2E4E3"/>
+            <w:tcMar>
+              <w:top w:w="80" w:type="dxa"/>
+              <w:left w:w="80" w:type="dxa"/>
+              <w:bottom w:w="80" w:type="dxa"/>
+              <w:right w:w="80" w:type="dxa"/>
+            </w:tcMar>
+          </w:tcPr>
+          <w:p>
+            <w:pPr>
+              <w:jc w:val="right"/>
+              <w:rPr>
+                <w:rFonts w:ascii="Avenir LT Std 45 Book" w:hAnsi="Avenir LT Std 45 Book" w:cs="Arial Unicode MS"/>
+                <w:color w:val="000000"/>
+                <w:sz w:val="20"/>
+                <w:szCs w:val="20"/>
+              </w:rPr>
+            </w:pPr>
+            <w:r>
+              <w:rPr>
+                <w:rFonts w:ascii="Avenir LT Std 45 Book" w:hAnsi="Avenir LT Std 45 Book" w:cs="Arial Unicode MS"/>
+                <w:color w:val="000000"/>
+                <w:sz w:val="20"/>
+                <w:szCs w:val="20"/>
+              </w:rPr>
+              <w:t>20</w:t>
+            </w:r>
+          </w:p>
+        </w:tc>
+        <w:tc>
+          <w:tcPr>
+            <w:tcW w:w="4621" w:type="dxa"/>
+            <w:tcBorders>
+              <w:top w:val="single" w:sz="2" w:space="0" w:color="000000"/>
+              <w:left w:val="single" w:sz="4" w:space="0" w:color="000000"/>
+              <w:bottom w:val="single" w:sz="4" w:space="0" w:color="000000"/>
+              <w:right w:val="single" w:sz="2" w:space="0" w:color="000000"/>
+            </w:tcBorders>
+            <w:shd w:val="clear" w:color="auto" w:fill="EEEEEE"/>
+            <w:tcMar>
+              <w:top w:w="80" w:type="dxa"/>
+              <w:left w:w="80" w:type="dxa"/>
+              <w:bottom w:w="80" w:type="dxa"/>
+              <w:right w:w="80" w:type="dxa"/>
+            </w:tcMar>
+          </w:tcPr>
+          <w:p>
+            <w:pPr>
+              <w:rPr>
+                <w:rFonts w:ascii="Avenir LT Std 45 Book" w:hAnsi="Avenir LT Std 45 Book"/>
+                <w:sz w:val="20"/>
+                <w:szCs w:val="20"/>
+              </w:rPr>
+            </w:pPr>
+          </w:p>
+        </w:tc>
+        <w:tc>
+          <w:tcPr>
+            <w:tcW w:w="1760" w:type="dxa"/>
+            <w:tcBorders>
+              <w:top w:val="single" w:sz="2" w:space="0" w:color="000000"/>
+              <w:left w:val="single" w:sz="2" w:space="0" w:color="000000"/>
+              <w:bottom w:val="single" w:sz="4" w:space="0" w:color="000000"/>
+              <w:right w:val="single" w:sz="2" w:space="0" w:color="000000"/>
+            </w:tcBorders>
+            <w:shd w:val="clear" w:color="auto" w:fill="EEEEEE"/>
+            <w:tcMar>
+              <w:top w:w="80" w:type="dxa"/>
+              <w:left w:w="80" w:type="dxa"/>
+              <w:bottom w:w="80" w:type="dxa"/>
+              <w:right w:w="80" w:type="dxa"/>
+            </w:tcMar>
+          </w:tcPr>
+          <w:p>
+            <w:pPr>
+              <w:rPr>
+                <w:rFonts w:ascii="Avenir LT Std 45 Book" w:hAnsi="Avenir LT Std 45 Book"/>
+                <w:sz w:val="20"/>
+                <w:szCs w:val="20"/>
+              </w:rPr>
+            </w:pPr>
+          </w:p>
+        </w:tc>
+        <w:tc>
+          <w:tcPr>
+            <w:tcW w:w="1165" w:type="dxa"/>
+            <w:tcBorders>
+              <w:top w:val="single" w:sz="2" w:space="0" w:color="000000"/>
+              <w:left w:val="single" w:sz="2" w:space="0" w:color="000000"/>
+              <w:bottom w:val="single" w:sz="4" w:space="0" w:color="000000"/>
+              <w:right w:val="single" w:sz="2" w:space="0" w:color="000000"/>
+            </w:tcBorders>
+            <w:shd w:val="clear" w:color="auto" w:fill="EEEEEE"/>
+            <w:tcMar>
+              <w:top w:w="80" w:type="dxa"/>
+              <w:left w:w="80" w:type="dxa"/>
+              <w:bottom w:w="80" w:type="dxa"/>
+              <w:right w:w="80" w:type="dxa"/>
+            </w:tcMar>
+          </w:tcPr>
+          <w:p>
+            <w:pPr>
+              <w:jc w:val="right"/>
+              <w:rPr>
+                <w:rFonts w:ascii="Avenir LT Std 45 Book" w:hAnsi="Avenir LT Std 45 Book"/>
+                <w:sz w:val="20"/>
+                <w:szCs w:val="20"/>
+              </w:rPr>
+            </w:pPr>
+          </w:p>
+        </w:tc>
+        <w:tc>
+          <w:tcPr>
+            <w:tcW w:w="1343" w:type="dxa"/>
+            <w:tcBorders>
+              <w:top w:val="single" w:sz="2" w:space="0" w:color="000000"/>
+              <w:left w:val="single" w:sz="2" w:space="0" w:color="000000"/>
+              <w:bottom w:val="single" w:sz="4" w:space="0" w:color="000000"/>
+              <w:right w:val="single" w:sz="2" w:space="0" w:color="000000"/>
+            </w:tcBorders>
+            <w:shd w:val="clear" w:color="auto" w:fill="EEEEEE"/>
+            <w:tcMar>
+              <w:top w:w="80" w:type="dxa"/>
+              <w:left w:w="80" w:type="dxa"/>
+              <w:bottom w:w="80" w:type="dxa"/>
+              <w:right w:w="80" w:type="dxa"/>
+            </w:tcMar>
+          </w:tcPr>
+          <w:p>
+            <w:pPr>
+              <w:jc w:val="right"/>
+              <w:rPr>
+                <w:rFonts w:ascii="Avenir LT Std 45 Book" w:hAnsi="Avenir LT Std 45 Book"/>
+                <w:sz w:val="20"/>
+                <w:szCs w:val="20"/>
+              </w:rPr>
+            </w:pPr>
+          </w:p>
+        </w:tc>
+      </w:tr>
+      <w:tr>
+        <w:tblPrEx>
+          <w:shd w:val="clear" w:color="auto" w:fill="auto"/>
+        </w:tblPrEx>
+        <w:trPr>
+          <w:trHeight w:val="291"/>
+        </w:trPr>
+        <w:tc>
+          <w:tcPr>
+            <w:tcW w:w="672" w:type="dxa"/>
+            <w:tcBorders>
+              <w:top w:val="single" w:sz="2" w:space="0" w:color="000000"/>
+              <w:left w:val="single" w:sz="2" w:space="0" w:color="000000"/>
+              <w:bottom w:val="single" w:sz="4" w:space="0" w:color="000000"/>
+              <w:right w:val="single" w:sz="4" w:space="0" w:color="000000"/>
+            </w:tcBorders>
+            <w:shd w:val="clear" w:color="auto" w:fill="E2E4E3"/>
+            <w:tcMar>
+              <w:top w:w="80" w:type="dxa"/>
+              <w:left w:w="80" w:type="dxa"/>
+              <w:bottom w:w="80" w:type="dxa"/>
+              <w:right w:w="80" w:type="dxa"/>
+            </w:tcMar>
+          </w:tcPr>
+          <w:p>
+            <w:pPr>
+              <w:jc w:val="right"/>
+              <w:rPr>
+                <w:rFonts w:ascii="Avenir LT Std 45 Book" w:hAnsi="Avenir LT Std 45 Book" w:cs="Arial Unicode MS"/>
+                <w:color w:val="000000"/>
+                <w:sz w:val="20"/>
+                <w:szCs w:val="20"/>
+              </w:rPr>
+            </w:pPr>
+            <w:r>
+              <w:rPr>
+                <w:rFonts w:ascii="Avenir LT Std 45 Book" w:hAnsi="Avenir LT Std 45 Book" w:cs="Arial Unicode MS"/>
+                <w:color w:val="000000"/>
+                <w:sz w:val="20"/>
+                <w:szCs w:val="20"/>
+              </w:rPr>
+              <w:t>21</w:t>
+            </w:r>
+          </w:p>
+        </w:tc>
+        <w:tc>
+          <w:tcPr>
+            <w:tcW w:w="4621" w:type="dxa"/>
+            <w:tcBorders>
+              <w:top w:val="single" w:sz="2" w:space="0" w:color="000000"/>
+              <w:left w:val="single" w:sz="4" w:space="0" w:color="000000"/>
+              <w:bottom w:val="single" w:sz="4" w:space="0" w:color="000000"/>
+              <w:right w:val="single" w:sz="2" w:space="0" w:color="000000"/>
+            </w:tcBorders>
+            <w:shd w:val="clear" w:color="auto" w:fill="auto"/>
+            <w:tcMar>
+              <w:top w:w="80" w:type="dxa"/>
+              <w:left w:w="80" w:type="dxa"/>
+              <w:bottom w:w="80" w:type="dxa"/>
+              <w:right w:w="80" w:type="dxa"/>
+            </w:tcMar>
+          </w:tcPr>
+          <w:p>
+            <w:pPr>
+              <w:rPr>
+                <w:rFonts w:ascii="Avenir LT Std 45 Book" w:hAnsi="Avenir LT Std 45 Book"/>
+                <w:sz w:val="20"/>
+                <w:szCs w:val="20"/>
+              </w:rPr>
+            </w:pPr>
+          </w:p>
+        </w:tc>
+        <w:tc>
+          <w:tcPr>
+            <w:tcW w:w="1760" w:type="dxa"/>
+            <w:tcBorders>
+              <w:top w:val="single" w:sz="2" w:space="0" w:color="000000"/>
+              <w:left w:val="single" w:sz="2" w:space="0" w:color="000000"/>
+              <w:bottom w:val="single" w:sz="4" w:space="0" w:color="000000"/>
+              <w:right w:val="single" w:sz="2" w:space="0" w:color="000000"/>
+            </w:tcBorders>
+            <w:shd w:val="clear" w:color="auto" w:fill="auto"/>
+            <w:tcMar>
+              <w:top w:w="80" w:type="dxa"/>
+              <w:left w:w="80" w:type="dxa"/>
+              <w:bottom w:w="80" w:type="dxa"/>
+              <w:right w:w="80" w:type="dxa"/>
+            </w:tcMar>
+          </w:tcPr>
+          <w:p>
+            <w:pPr>
+              <w:rPr>
+                <w:rFonts w:ascii="Avenir LT Std 45 Book" w:hAnsi="Avenir LT Std 45 Book"/>
+                <w:sz w:val="20"/>
+                <w:szCs w:val="20"/>
+              </w:rPr>
+            </w:pPr>
+          </w:p>
+        </w:tc>
+        <w:tc>
+          <w:tcPr>
+            <w:tcW w:w="1165" w:type="dxa"/>
+            <w:tcBorders>
+              <w:top w:val="single" w:sz="2" w:space="0" w:color="000000"/>
+              <w:left w:val="single" w:sz="2" w:space="0" w:color="000000"/>
+              <w:bottom w:val="single" w:sz="4" w:space="0" w:color="000000"/>
+              <w:right w:val="single" w:sz="2" w:space="0" w:color="000000"/>
+            </w:tcBorders>
+            <w:shd w:val="clear" w:color="auto" w:fill="auto"/>
+            <w:tcMar>
+              <w:top w:w="80" w:type="dxa"/>
+              <w:left w:w="80" w:type="dxa"/>
+              <w:bottom w:w="80" w:type="dxa"/>
+              <w:right w:w="80" w:type="dxa"/>
+            </w:tcMar>
+          </w:tcPr>
+          <w:p>
+            <w:pPr>
+              <w:jc w:val="right"/>
+              <w:rPr>
+                <w:rFonts w:ascii="Avenir LT Std 45 Book" w:hAnsi="Avenir LT Std 45 Book"/>
+                <w:sz w:val="20"/>
+                <w:szCs w:val="20"/>
+              </w:rPr>
+            </w:pPr>
+          </w:p>
+        </w:tc>
+        <w:tc>
+          <w:tcPr>
+            <w:tcW w:w="1343" w:type="dxa"/>
+            <w:tcBorders>
+              <w:top w:val="single" w:sz="2" w:space="0" w:color="000000"/>
+              <w:left w:val="single" w:sz="2" w:space="0" w:color="000000"/>
+              <w:bottom w:val="single" w:sz="4" w:space="0" w:color="000000"/>
+              <w:right w:val="single" w:sz="2" w:space="0" w:color="000000"/>
+            </w:tcBorders>
+            <w:shd w:val="clear" w:color="auto" w:fill="auto"/>
+            <w:tcMar>
+              <w:top w:w="80" w:type="dxa"/>
+              <w:left w:w="80" w:type="dxa"/>
+              <w:bottom w:w="80" w:type="dxa"/>
+              <w:right w:w="80" w:type="dxa"/>
+            </w:tcMar>
+          </w:tcPr>
+          <w:p>
+            <w:pPr>
+              <w:jc w:val="right"/>
+              <w:rPr>
+                <w:rFonts w:ascii="Avenir LT Std 45 Book" w:hAnsi="Avenir LT Std 45 Book"/>
+                <w:sz w:val="20"/>
+                <w:szCs w:val="20"/>
+              </w:rPr>
+            </w:pPr>
+          </w:p>
+        </w:tc>
+      </w:tr>
+      <w:tr>
+        <w:tblPrEx>
+          <w:shd w:val="clear" w:color="auto" w:fill="auto"/>
+        </w:tblPrEx>
+        <w:trPr>
+          <w:trHeight w:val="291"/>
+        </w:trPr>
+        <w:tc>
+          <w:tcPr>
+            <w:tcW w:w="672" w:type="dxa"/>
+            <w:tcBorders>
+              <w:top w:val="single" w:sz="2" w:space="0" w:color="000000"/>
+              <w:left w:val="single" w:sz="2" w:space="0" w:color="000000"/>
+              <w:bottom w:val="single" w:sz="4" w:space="0" w:color="000000"/>
+              <w:right w:val="single" w:sz="4" w:space="0" w:color="000000"/>
+            </w:tcBorders>
+            <w:shd w:val="clear" w:color="auto" w:fill="E2E4E3"/>
+            <w:tcMar>
+              <w:top w:w="80" w:type="dxa"/>
+              <w:left w:w="80" w:type="dxa"/>
+              <w:bottom w:w="80" w:type="dxa"/>
+              <w:right w:w="80" w:type="dxa"/>
+            </w:tcMar>
+          </w:tcPr>
+          <w:p>
+            <w:pPr>
+              <w:jc w:val="right"/>
+              <w:rPr>
+                <w:rFonts w:ascii="Avenir LT Std 45 Book" w:hAnsi="Avenir LT Std 45 Book" w:cs="Arial Unicode MS"/>
+                <w:color w:val="000000"/>
+                <w:sz w:val="20"/>
+                <w:szCs w:val="20"/>
+              </w:rPr>
+            </w:pPr>
+            <w:r>
+              <w:rPr>
+                <w:rFonts w:ascii="Avenir LT Std 45 Book" w:hAnsi="Avenir LT Std 45 Book" w:cs="Arial Unicode MS"/>
+                <w:color w:val="000000"/>
+                <w:sz w:val="20"/>
+                <w:szCs w:val="20"/>
+              </w:rPr>
+              <w:t>22</w:t>
+            </w:r>
+          </w:p>
+        </w:tc>
+        <w:tc>
+          <w:tcPr>
+            <w:tcW w:w="4621" w:type="dxa"/>
+            <w:tcBorders>
+              <w:top w:val="single" w:sz="2" w:space="0" w:color="000000"/>
+              <w:left w:val="single" w:sz="4" w:space="0" w:color="000000"/>
+              <w:bottom w:val="single" w:sz="4" w:space="0" w:color="000000"/>
+              <w:right w:val="single" w:sz="2" w:space="0" w:color="000000"/>
+            </w:tcBorders>
+            <w:shd w:val="clear" w:color="auto" w:fill="EEEEEE"/>
+            <w:tcMar>
+              <w:top w:w="80" w:type="dxa"/>
+              <w:left w:w="80" w:type="dxa"/>
+              <w:bottom w:w="80" w:type="dxa"/>
+              <w:right w:w="80" w:type="dxa"/>
+            </w:tcMar>
+          </w:tcPr>
+          <w:p>
+            <w:pPr>
+              <w:rPr>
+                <w:rFonts w:ascii="Avenir LT Std 45 Book" w:hAnsi="Avenir LT Std 45 Book"/>
+                <w:sz w:val="20"/>
+                <w:szCs w:val="20"/>
+              </w:rPr>
+            </w:pPr>
+          </w:p>
+        </w:tc>
+        <w:tc>
+          <w:tcPr>
+            <w:tcW w:w="1760" w:type="dxa"/>
+            <w:tcBorders>
+              <w:top w:val="single" w:sz="2" w:space="0" w:color="000000"/>
+              <w:left w:val="single" w:sz="2" w:space="0" w:color="000000"/>
+              <w:bottom w:val="single" w:sz="4" w:space="0" w:color="000000"/>
+              <w:right w:val="single" w:sz="2" w:space="0" w:color="000000"/>
+            </w:tcBorders>
+            <w:shd w:val="clear" w:color="auto" w:fill="EEEEEE"/>
+            <w:tcMar>
+              <w:top w:w="80" w:type="dxa"/>
+              <w:left w:w="80" w:type="dxa"/>
+              <w:bottom w:w="80" w:type="dxa"/>
+              <w:right w:w="80" w:type="dxa"/>
+            </w:tcMar>
+          </w:tcPr>
+          <w:p>
+            <w:pPr>
+              <w:rPr>
+                <w:rFonts w:ascii="Avenir LT Std 45 Book" w:hAnsi="Avenir LT Std 45 Book"/>
+                <w:sz w:val="20"/>
+                <w:szCs w:val="20"/>
+              </w:rPr>
+            </w:pPr>
+          </w:p>
+        </w:tc>
+        <w:tc>
+          <w:tcPr>
+            <w:tcW w:w="1165" w:type="dxa"/>
+            <w:tcBorders>
+              <w:top w:val="single" w:sz="2" w:space="0" w:color="000000"/>
+              <w:left w:val="single" w:sz="2" w:space="0" w:color="000000"/>
+              <w:bottom w:val="single" w:sz="4" w:space="0" w:color="000000"/>
+              <w:right w:val="single" w:sz="2" w:space="0" w:color="000000"/>
+            </w:tcBorders>
+            <w:shd w:val="clear" w:color="auto" w:fill="EEEEEE"/>
+            <w:tcMar>
+              <w:top w:w="80" w:type="dxa"/>
+              <w:left w:w="80" w:type="dxa"/>
+              <w:bottom w:w="80" w:type="dxa"/>
+              <w:right w:w="80" w:type="dxa"/>
+            </w:tcMar>
+          </w:tcPr>
+          <w:p>
+            <w:pPr>
+              <w:jc w:val="right"/>
+              <w:rPr>
+                <w:rFonts w:ascii="Avenir LT Std 45 Book" w:hAnsi="Avenir LT Std 45 Book"/>
+                <w:sz w:val="20"/>
+                <w:szCs w:val="20"/>
+              </w:rPr>
+            </w:pPr>
+          </w:p>
+        </w:tc>
+        <w:tc>
+          <w:tcPr>
+            <w:tcW w:w="1343" w:type="dxa"/>
+            <w:tcBorders>
+              <w:top w:val="single" w:sz="2" w:space="0" w:color="000000"/>
+              <w:left w:val="single" w:sz="2" w:space="0" w:color="000000"/>
+              <w:bottom w:val="single" w:sz="4" w:space="0" w:color="000000"/>
+              <w:right w:val="single" w:sz="2" w:space="0" w:color="000000"/>
+            </w:tcBorders>
+            <w:shd w:val="clear" w:color="auto" w:fill="EEEEEE"/>
+            <w:tcMar>
+              <w:top w:w="80" w:type="dxa"/>
+              <w:left w:w="80" w:type="dxa"/>
+              <w:bottom w:w="80" w:type="dxa"/>
+              <w:right w:w="80" w:type="dxa"/>
+            </w:tcMar>
+          </w:tcPr>
+          <w:p>
+            <w:pPr>
+              <w:jc w:val="right"/>
+              <w:rPr>
+                <w:rFonts w:ascii="Avenir LT Std 45 Book" w:hAnsi="Avenir LT Std 45 Book"/>
+                <w:sz w:val="20"/>
+                <w:szCs w:val="20"/>
+              </w:rPr>
+            </w:pPr>
+          </w:p>
+        </w:tc>
+      </w:tr>
+      <w:tr>
+        <w:tblPrEx>
+          <w:shd w:val="clear" w:color="auto" w:fill="auto"/>
+        </w:tblPrEx>
+        <w:trPr>
+          <w:trHeight w:val="291"/>
+        </w:trPr>
+        <w:tc>
+          <w:tcPr>
+            <w:tcW w:w="672" w:type="dxa"/>
+            <w:tcBorders>
+              <w:top w:val="single" w:sz="2" w:space="0" w:color="000000"/>
+              <w:left w:val="single" w:sz="2" w:space="0" w:color="000000"/>
+              <w:bottom w:val="single" w:sz="4" w:space="0" w:color="000000"/>
+              <w:right w:val="single" w:sz="4" w:space="0" w:color="000000"/>
+            </w:tcBorders>
+            <w:shd w:val="clear" w:color="auto" w:fill="E2E4E3"/>
+            <w:tcMar>
+              <w:top w:w="80" w:type="dxa"/>
+              <w:left w:w="80" w:type="dxa"/>
+              <w:bottom w:w="80" w:type="dxa"/>
+              <w:right w:w="80" w:type="dxa"/>
+            </w:tcMar>
+          </w:tcPr>
+          <w:p>
+            <w:pPr>
+              <w:jc w:val="right"/>
+              <w:rPr>
+                <w:rFonts w:ascii="Avenir LT Std 45 Book" w:hAnsi="Avenir LT Std 45 Book" w:cs="Arial Unicode MS"/>
+                <w:color w:val="000000"/>
+                <w:sz w:val="20"/>
+                <w:szCs w:val="20"/>
+              </w:rPr>
+            </w:pPr>
+            <w:r>
+              <w:rPr>
+                <w:rFonts w:ascii="Avenir LT Std 45 Book" w:hAnsi="Avenir LT Std 45 Book" w:cs="Arial Unicode MS"/>
+                <w:color w:val="000000"/>
+                <w:sz w:val="20"/>
+                <w:szCs w:val="20"/>
+              </w:rPr>
+              <w:t>23</w:t>
+            </w:r>
+          </w:p>
+        </w:tc>
+        <w:tc>
+          <w:tcPr>
+            <w:tcW w:w="4621" w:type="dxa"/>
+            <w:tcBorders>
+              <w:top w:val="single" w:sz="2" w:space="0" w:color="000000"/>
+              <w:left w:val="single" w:sz="4" w:space="0" w:color="000000"/>
+              <w:bottom w:val="single" w:sz="4" w:space="0" w:color="000000"/>
+              <w:right w:val="single" w:sz="2" w:space="0" w:color="000000"/>
+            </w:tcBorders>
+            <w:shd w:val="clear" w:color="auto" w:fill="auto"/>
+            <w:tcMar>
+              <w:top w:w="80" w:type="dxa"/>
+              <w:left w:w="80" w:type="dxa"/>
+              <w:bottom w:w="80" w:type="dxa"/>
+              <w:right w:w="80" w:type="dxa"/>
+            </w:tcMar>
+          </w:tcPr>
+          <w:p>
+            <w:pPr>
+              <w:rPr>
+                <w:rFonts w:ascii="Avenir LT Std 45 Book" w:hAnsi="Avenir LT Std 45 Book"/>
+                <w:sz w:val="20"/>
+                <w:szCs w:val="20"/>
+              </w:rPr>
+            </w:pPr>
+          </w:p>
+        </w:tc>
+        <w:tc>
+          <w:tcPr>
+            <w:tcW w:w="1760" w:type="dxa"/>
+            <w:tcBorders>
+              <w:top w:val="single" w:sz="2" w:space="0" w:color="000000"/>
+              <w:left w:val="single" w:sz="2" w:space="0" w:color="000000"/>
+              <w:bottom w:val="single" w:sz="4" w:space="0" w:color="000000"/>
+              <w:right w:val="single" w:sz="2" w:space="0" w:color="000000"/>
+            </w:tcBorders>
+            <w:shd w:val="clear" w:color="auto" w:fill="auto"/>
+            <w:tcMar>
+              <w:top w:w="80" w:type="dxa"/>
+              <w:left w:w="80" w:type="dxa"/>
+              <w:bottom w:w="80" w:type="dxa"/>
+              <w:right w:w="80" w:type="dxa"/>
+            </w:tcMar>
+          </w:tcPr>
+          <w:p>
+            <w:pPr>
+              <w:rPr>
+                <w:rFonts w:ascii="Avenir LT Std 45 Book" w:hAnsi="Avenir LT Std 45 Book"/>
+                <w:sz w:val="20"/>
+                <w:szCs w:val="20"/>
+              </w:rPr>
+            </w:pPr>
+          </w:p>
+        </w:tc>
+        <w:tc>
+          <w:tcPr>
+            <w:tcW w:w="1165" w:type="dxa"/>
+            <w:tcBorders>
+              <w:top w:val="single" w:sz="2" w:space="0" w:color="000000"/>
+              <w:left w:val="single" w:sz="2" w:space="0" w:color="000000"/>
+              <w:bottom w:val="single" w:sz="4" w:space="0" w:color="000000"/>
+              <w:right w:val="single" w:sz="2" w:space="0" w:color="000000"/>
+            </w:tcBorders>
+            <w:shd w:val="clear" w:color="auto" w:fill="auto"/>
+            <w:tcMar>
+              <w:top w:w="80" w:type="dxa"/>
+              <w:left w:w="80" w:type="dxa"/>
+              <w:bottom w:w="80" w:type="dxa"/>
+              <w:right w:w="80" w:type="dxa"/>
+            </w:tcMar>
+          </w:tcPr>
+          <w:p>
+            <w:pPr>
+              <w:jc w:val="right"/>
+              <w:rPr>
+                <w:rFonts w:ascii="Avenir LT Std 45 Book" w:hAnsi="Avenir LT Std 45 Book"/>
+                <w:sz w:val="20"/>
+                <w:szCs w:val="20"/>
+              </w:rPr>
+            </w:pPr>
+          </w:p>
+        </w:tc>
+        <w:tc>
+          <w:tcPr>
+            <w:tcW w:w="1343" w:type="dxa"/>
+            <w:tcBorders>
+              <w:top w:val="single" w:sz="2" w:space="0" w:color="000000"/>
+              <w:left w:val="single" w:sz="2" w:space="0" w:color="000000"/>
+              <w:bottom w:val="single" w:sz="4" w:space="0" w:color="000000"/>
+              <w:right w:val="single" w:sz="2" w:space="0" w:color="000000"/>
+            </w:tcBorders>
+            <w:shd w:val="clear" w:color="auto" w:fill="auto"/>
+            <w:tcMar>
+              <w:top w:w="80" w:type="dxa"/>
+              <w:left w:w="80" w:type="dxa"/>
+              <w:bottom w:w="80" w:type="dxa"/>
+              <w:right w:w="80" w:type="dxa"/>
+            </w:tcMar>
+          </w:tcPr>
+          <w:p>
+            <w:pPr>
+              <w:jc w:val="right"/>
+              <w:rPr>
+                <w:rFonts w:ascii="Avenir LT Std 45 Book" w:hAnsi="Avenir LT Std 45 Book"/>
+                <w:sz w:val="20"/>
+                <w:szCs w:val="20"/>
+              </w:rPr>
+            </w:pPr>
+          </w:p>
+        </w:tc>
+      </w:tr>
+      <w:tr>
+        <w:tblPrEx>
+          <w:shd w:val="clear" w:color="auto" w:fill="auto"/>
+        </w:tblPrEx>
+        <w:trPr>
+          <w:trHeight w:val="291"/>
+        </w:trPr>
+        <w:tc>
+          <w:tcPr>
+            <w:tcW w:w="672" w:type="dxa"/>
+            <w:tcBorders>
+              <w:top w:val="single" w:sz="2" w:space="0" w:color="000000"/>
+              <w:left w:val="single" w:sz="2" w:space="0" w:color="000000"/>
+              <w:bottom w:val="single" w:sz="4" w:space="0" w:color="000000"/>
+              <w:right w:val="single" w:sz="4" w:space="0" w:color="000000"/>
+            </w:tcBorders>
+            <w:shd w:val="clear" w:color="auto" w:fill="E2E4E3"/>
+            <w:tcMar>
+              <w:top w:w="80" w:type="dxa"/>
+              <w:left w:w="80" w:type="dxa"/>
+              <w:bottom w:w="80" w:type="dxa"/>
+              <w:right w:w="80" w:type="dxa"/>
+            </w:tcMar>
+          </w:tcPr>
+          <w:p>
+            <w:pPr>
+              <w:jc w:val="right"/>
+              <w:rPr>
+                <w:rFonts w:ascii="Avenir LT Std 45 Book" w:hAnsi="Avenir LT Std 45 Book" w:cs="Arial Unicode MS"/>
+                <w:color w:val="000000"/>
+                <w:sz w:val="20"/>
+                <w:szCs w:val="20"/>
+              </w:rPr>
+            </w:pPr>
+            <w:r>
+              <w:rPr>
+                <w:rFonts w:ascii="Avenir LT Std 45 Book" w:hAnsi="Avenir LT Std 45 Book" w:cs="Arial Unicode MS"/>
+                <w:color w:val="000000"/>
+                <w:sz w:val="20"/>
+                <w:szCs w:val="20"/>
+              </w:rPr>
+              <w:t>24</w:t>
+            </w:r>
+          </w:p>
+        </w:tc>
+        <w:tc>
+          <w:tcPr>
+            <w:tcW w:w="4621" w:type="dxa"/>
+            <w:tcBorders>
+              <w:top w:val="single" w:sz="2" w:space="0" w:color="000000"/>
+              <w:left w:val="single" w:sz="4" w:space="0" w:color="000000"/>
+              <w:bottom w:val="single" w:sz="4" w:space="0" w:color="000000"/>
+              <w:right w:val="single" w:sz="2" w:space="0" w:color="000000"/>
+            </w:tcBorders>
+            <w:shd w:val="clear" w:color="auto" w:fill="EEEEEE"/>
+            <w:tcMar>
+              <w:top w:w="80" w:type="dxa"/>
+              <w:left w:w="80" w:type="dxa"/>
+              <w:bottom w:w="80" w:type="dxa"/>
+              <w:right w:w="80" w:type="dxa"/>
+            </w:tcMar>
+          </w:tcPr>
+          <w:p>
+            <w:pPr>
+              <w:rPr>
+                <w:rFonts w:ascii="Avenir LT Std 45 Book" w:hAnsi="Avenir LT Std 45 Book"/>
+                <w:sz w:val="20"/>
+                <w:szCs w:val="20"/>
+              </w:rPr>
+            </w:pPr>
+          </w:p>
+        </w:tc>
+        <w:tc>
+          <w:tcPr>
+            <w:tcW w:w="1760" w:type="dxa"/>
+            <w:tcBorders>
+              <w:top w:val="single" w:sz="2" w:space="0" w:color="000000"/>
+              <w:left w:val="single" w:sz="2" w:space="0" w:color="000000"/>
+              <w:bottom w:val="single" w:sz="4" w:space="0" w:color="000000"/>
+              <w:right w:val="single" w:sz="2" w:space="0" w:color="000000"/>
+            </w:tcBorders>
+            <w:shd w:val="clear" w:color="auto" w:fill="EEEEEE"/>
+            <w:tcMar>
+              <w:top w:w="80" w:type="dxa"/>
+              <w:left w:w="80" w:type="dxa"/>
+              <w:bottom w:w="80" w:type="dxa"/>
+              <w:right w:w="80" w:type="dxa"/>
+            </w:tcMar>
+          </w:tcPr>
+          <w:p>
+            <w:pPr>
+              <w:rPr>
+                <w:rFonts w:ascii="Avenir LT Std 45 Book" w:hAnsi="Avenir LT Std 45 Book"/>
+                <w:sz w:val="20"/>
+                <w:szCs w:val="20"/>
+              </w:rPr>
+            </w:pPr>
+          </w:p>
+        </w:tc>
+        <w:tc>
+          <w:tcPr>
+            <w:tcW w:w="1165" w:type="dxa"/>
+            <w:tcBorders>
+              <w:top w:val="single" w:sz="2" w:space="0" w:color="000000"/>
+              <w:left w:val="single" w:sz="2" w:space="0" w:color="000000"/>
+              <w:bottom w:val="single" w:sz="4" w:space="0" w:color="000000"/>
+              <w:right w:val="single" w:sz="2" w:space="0" w:color="000000"/>
+            </w:tcBorders>
+            <w:shd w:val="clear" w:color="auto" w:fill="EEEEEE"/>
+            <w:tcMar>
+              <w:top w:w="80" w:type="dxa"/>
+              <w:left w:w="80" w:type="dxa"/>
+              <w:bottom w:w="80" w:type="dxa"/>
+              <w:right w:w="80" w:type="dxa"/>
+            </w:tcMar>
+          </w:tcPr>
+          <w:p>
+            <w:pPr>
+              <w:jc w:val="right"/>
+              <w:rPr>
+                <w:rFonts w:ascii="Avenir LT Std 45 Book" w:hAnsi="Avenir LT Std 45 Book"/>
+                <w:sz w:val="20"/>
+                <w:szCs w:val="20"/>
+              </w:rPr>
+            </w:pPr>
+          </w:p>
+        </w:tc>
+        <w:tc>
+          <w:tcPr>
+            <w:tcW w:w="1343" w:type="dxa"/>
+            <w:tcBorders>
+              <w:top w:val="single" w:sz="2" w:space="0" w:color="000000"/>
+              <w:left w:val="single" w:sz="2" w:space="0" w:color="000000"/>
+              <w:bottom w:val="single" w:sz="4" w:space="0" w:color="000000"/>
+              <w:right w:val="single" w:sz="2" w:space="0" w:color="000000"/>
+            </w:tcBorders>
+            <w:shd w:val="clear" w:color="auto" w:fill="EEEEEE"/>
+            <w:tcMar>
+              <w:top w:w="80" w:type="dxa"/>
+              <w:left w:w="80" w:type="dxa"/>
+              <w:bottom w:w="80" w:type="dxa"/>
+              <w:right w:w="80" w:type="dxa"/>
+            </w:tcMar>
+          </w:tcPr>
+          <w:p>
+            <w:pPr>
+              <w:jc w:val="right"/>
+              <w:rPr>
+                <w:rFonts w:ascii="Avenir LT Std 45 Book" w:hAnsi="Avenir LT Std 45 Book"/>
+                <w:sz w:val="20"/>
+                <w:szCs w:val="20"/>
+              </w:rPr>
+            </w:pPr>
+          </w:p>
+        </w:tc>
+      </w:tr>
+      <w:tr>
+        <w:tblPrEx>
+          <w:shd w:val="clear" w:color="auto" w:fill="auto"/>
+        </w:tblPrEx>
+        <w:trPr>
+          <w:trHeight w:val="291"/>
+        </w:trPr>
+        <w:tc>
+          <w:tcPr>
+            <w:tcW w:w="672" w:type="dxa"/>
+            <w:tcBorders>
+              <w:top w:val="single" w:sz="2" w:space="0" w:color="000000"/>
+              <w:left w:val="single" w:sz="2" w:space="0" w:color="000000"/>
+              <w:bottom w:val="single" w:sz="4" w:space="0" w:color="000000"/>
+              <w:right w:val="single" w:sz="4" w:space="0" w:color="000000"/>
+            </w:tcBorders>
+            <w:shd w:val="clear" w:color="auto" w:fill="E2E4E3"/>
+            <w:tcMar>
+              <w:top w:w="80" w:type="dxa"/>
+              <w:left w:w="80" w:type="dxa"/>
+              <w:bottom w:w="80" w:type="dxa"/>
+              <w:right w:w="80" w:type="dxa"/>
+            </w:tcMar>
+          </w:tcPr>
+          <w:p>
+            <w:pPr>
+              <w:jc w:val="right"/>
+              <w:rPr>
+                <w:rFonts w:ascii="Avenir LT Std 45 Book" w:hAnsi="Avenir LT Std 45 Book" w:cs="Arial Unicode MS"/>
+                <w:color w:val="000000"/>
+                <w:sz w:val="20"/>
+                <w:szCs w:val="20"/>
+              </w:rPr>
+            </w:pPr>
+            <w:r>
+              <w:rPr>
+                <w:rFonts w:ascii="Avenir LT Std 45 Book" w:hAnsi="Avenir LT Std 45 Book" w:cs="Arial Unicode MS"/>
+                <w:color w:val="000000"/>
+                <w:sz w:val="20"/>
+                <w:szCs w:val="20"/>
+              </w:rPr>
+              <w:t>25</w:t>
+            </w:r>
+          </w:p>
+        </w:tc>
+        <w:tc>
+          <w:tcPr>
+            <w:tcW w:w="4621" w:type="dxa"/>
+            <w:tcBorders>
+              <w:top w:val="single" w:sz="2" w:space="0" w:color="000000"/>
+              <w:left w:val="single" w:sz="4" w:space="0" w:color="000000"/>
+              <w:bottom w:val="single" w:sz="4" w:space="0" w:color="000000"/>
+              <w:right w:val="single" w:sz="2" w:space="0" w:color="000000"/>
+            </w:tcBorders>
+            <w:shd w:val="clear" w:color="auto" w:fill="auto"/>
+            <w:tcMar>
+              <w:top w:w="80" w:type="dxa"/>
+              <w:left w:w="80" w:type="dxa"/>
+              <w:bottom w:w="80" w:type="dxa"/>
+              <w:right w:w="80" w:type="dxa"/>
+            </w:tcMar>
+          </w:tcPr>
+          <w:p>
+            <w:pPr>
+              <w:rPr>
+                <w:rFonts w:ascii="Avenir LT Std 45 Book" w:hAnsi="Avenir LT Std 45 Book"/>
+                <w:sz w:val="20"/>
+                <w:szCs w:val="20"/>
+              </w:rPr>
+            </w:pPr>
+          </w:p>
+        </w:tc>
+        <w:tc>
+          <w:tcPr>
+            <w:tcW w:w="1760" w:type="dxa"/>
+            <w:tcBorders>
+              <w:top w:val="single" w:sz="2" w:space="0" w:color="000000"/>
+              <w:left w:val="single" w:sz="2" w:space="0" w:color="000000"/>
+              <w:bottom w:val="single" w:sz="4" w:space="0" w:color="000000"/>
+              <w:right w:val="single" w:sz="2" w:space="0" w:color="000000"/>
+            </w:tcBorders>
+            <w:shd w:val="clear" w:color="auto" w:fill="auto"/>
+            <w:tcMar>
+              <w:top w:w="80" w:type="dxa"/>
+              <w:left w:w="80" w:type="dxa"/>
+              <w:bottom w:w="80" w:type="dxa"/>
+              <w:right w:w="80" w:type="dxa"/>
+            </w:tcMar>
+          </w:tcPr>
+          <w:p>
+            <w:pPr>
+              <w:rPr>
+                <w:rFonts w:ascii="Avenir LT Std 45 Book" w:hAnsi="Avenir LT Std 45 Book"/>
+                <w:sz w:val="20"/>
+                <w:szCs w:val="20"/>
+              </w:rPr>
+            </w:pPr>
+          </w:p>
+        </w:tc>
+        <w:tc>
+          <w:tcPr>
+            <w:tcW w:w="1165" w:type="dxa"/>
+            <w:tcBorders>
+              <w:top w:val="single" w:sz="2" w:space="0" w:color="000000"/>
+              <w:left w:val="single" w:sz="2" w:space="0" w:color="000000"/>
+              <w:bottom w:val="single" w:sz="4" w:space="0" w:color="000000"/>
+              <w:right w:val="single" w:sz="2" w:space="0" w:color="000000"/>
+            </w:tcBorders>
+            <w:shd w:val="clear" w:color="auto" w:fill="auto"/>
+            <w:tcMar>
+              <w:top w:w="80" w:type="dxa"/>
+              <w:left w:w="80" w:type="dxa"/>
+              <w:bottom w:w="80" w:type="dxa"/>
+              <w:right w:w="80" w:type="dxa"/>
+            </w:tcMar>
+          </w:tcPr>
+          <w:p>
+            <w:pPr>
+              <w:jc w:val="right"/>
+              <w:rPr>
+                <w:rFonts w:ascii="Avenir LT Std 45 Book" w:hAnsi="Avenir LT Std 45 Book"/>
+                <w:sz w:val="20"/>
+                <w:szCs w:val="20"/>
+              </w:rPr>
+            </w:pPr>
+          </w:p>
+        </w:tc>
+        <w:tc>
+          <w:tcPr>
+            <w:tcW w:w="1343" w:type="dxa"/>
+            <w:tcBorders>
+              <w:top w:val="single" w:sz="2" w:space="0" w:color="000000"/>
+              <w:left w:val="single" w:sz="2" w:space="0" w:color="000000"/>
+              <w:bottom w:val="single" w:sz="4" w:space="0" w:color="000000"/>
+              <w:right w:val="single" w:sz="2" w:space="0" w:color="000000"/>
+            </w:tcBorders>
+            <w:shd w:val="clear" w:color="auto" w:fill="auto"/>
+            <w:tcMar>
+              <w:top w:w="80" w:type="dxa"/>
+              <w:left w:w="80" w:type="dxa"/>
+              <w:bottom w:w="80" w:type="dxa"/>
+              <w:right w:w="80" w:type="dxa"/>
+            </w:tcMar>
+          </w:tcPr>
+          <w:p>
+            <w:pPr>
+              <w:jc w:val="right"/>
+              <w:rPr>
+                <w:rFonts w:ascii="Avenir LT Std 45 Book" w:hAnsi="Avenir LT Std 45 Book"/>
+                <w:sz w:val="20"/>
+                <w:szCs w:val="20"/>
+              </w:rPr>
+            </w:pPr>
+          </w:p>
+        </w:tc>
+      </w:tr>
+      <w:tr>
+        <w:tblPrEx>
+          <w:shd w:val="clear" w:color="auto" w:fill="auto"/>
+        </w:tblPrEx>
+        <w:trPr>
+          <w:trHeight w:val="291"/>
+        </w:trPr>
+        <w:tc>
+          <w:tcPr>
+            <w:tcW w:w="672" w:type="dxa"/>
+            <w:tcBorders>
+              <w:top w:val="single" w:sz="2" w:space="0" w:color="000000"/>
+              <w:left w:val="single" w:sz="2" w:space="0" w:color="000000"/>
+              <w:bottom w:val="single" w:sz="4" w:space="0" w:color="000000"/>
+              <w:right w:val="single" w:sz="4" w:space="0" w:color="000000"/>
+            </w:tcBorders>
+            <w:shd w:val="clear" w:color="auto" w:fill="E2E4E3"/>
+            <w:tcMar>
+              <w:top w:w="80" w:type="dxa"/>
+              <w:left w:w="80" w:type="dxa"/>
+              <w:bottom w:w="80" w:type="dxa"/>
+              <w:right w:w="80" w:type="dxa"/>
+            </w:tcMar>
+          </w:tcPr>
+          <w:p>
+            <w:pPr>
+              <w:jc w:val="right"/>
+              <w:rPr>
+                <w:rFonts w:ascii="Avenir LT Std 45 Book" w:hAnsi="Avenir LT Std 45 Book" w:cs="Arial Unicode MS"/>
+                <w:color w:val="000000"/>
+                <w:sz w:val="20"/>
+                <w:szCs w:val="20"/>
+              </w:rPr>
+            </w:pPr>
+            <w:r>
+              <w:rPr>
+                <w:rFonts w:ascii="Avenir LT Std 45 Book" w:hAnsi="Avenir LT Std 45 Book" w:cs="Arial Unicode MS"/>
+                <w:color w:val="000000"/>
+                <w:sz w:val="20"/>
+                <w:szCs w:val="20"/>
+              </w:rPr>
+              <w:t>26</w:t>
+            </w:r>
+          </w:p>
+        </w:tc>
+        <w:tc>
+          <w:tcPr>
+            <w:tcW w:w="4621" w:type="dxa"/>
+            <w:tcBorders>
+              <w:top w:val="single" w:sz="2" w:space="0" w:color="000000"/>
+              <w:left w:val="single" w:sz="4" w:space="0" w:color="000000"/>
+              <w:bottom w:val="single" w:sz="4" w:space="0" w:color="000000"/>
+              <w:right w:val="single" w:sz="2" w:space="0" w:color="000000"/>
+            </w:tcBorders>
+            <w:shd w:val="clear" w:color="auto" w:fill="EEEEEE"/>
+            <w:tcMar>
+              <w:top w:w="80" w:type="dxa"/>
+              <w:left w:w="80" w:type="dxa"/>
+              <w:bottom w:w="80" w:type="dxa"/>
+              <w:right w:w="80" w:type="dxa"/>
+            </w:tcMar>
+          </w:tcPr>
+          <w:p>
+            <w:pPr>
+              <w:rPr>
+                <w:rFonts w:ascii="Avenir LT Std 45 Book" w:hAnsi="Avenir LT Std 45 Book"/>
+                <w:sz w:val="20"/>
+                <w:szCs w:val="20"/>
+              </w:rPr>
+            </w:pPr>
+          </w:p>
+        </w:tc>
+        <w:tc>
+          <w:tcPr>
+            <w:tcW w:w="1760" w:type="dxa"/>
+            <w:tcBorders>
+              <w:top w:val="single" w:sz="2" w:space="0" w:color="000000"/>
+              <w:left w:val="single" w:sz="2" w:space="0" w:color="000000"/>
+              <w:bottom w:val="single" w:sz="4" w:space="0" w:color="000000"/>
+              <w:right w:val="single" w:sz="2" w:space="0" w:color="000000"/>
+            </w:tcBorders>
+            <w:shd w:val="clear" w:color="auto" w:fill="EEEEEE"/>
+            <w:tcMar>
+              <w:top w:w="80" w:type="dxa"/>
+              <w:left w:w="80" w:type="dxa"/>
+              <w:bottom w:w="80" w:type="dxa"/>
+              <w:right w:w="80" w:type="dxa"/>
+            </w:tcMar>
+          </w:tcPr>
+          <w:p>
+            <w:pPr>
+              <w:rPr>
+                <w:rFonts w:ascii="Avenir LT Std 45 Book" w:hAnsi="Avenir LT Std 45 Book"/>
+                <w:sz w:val="20"/>
+                <w:szCs w:val="20"/>
+              </w:rPr>
+            </w:pPr>
+          </w:p>
+        </w:tc>
+        <w:tc>
+          <w:tcPr>
+            <w:tcW w:w="1165" w:type="dxa"/>
+            <w:tcBorders>
+              <w:top w:val="single" w:sz="2" w:space="0" w:color="000000"/>
+              <w:left w:val="single" w:sz="2" w:space="0" w:color="000000"/>
+              <w:bottom w:val="single" w:sz="4" w:space="0" w:color="000000"/>
+              <w:right w:val="single" w:sz="2" w:space="0" w:color="000000"/>
+            </w:tcBorders>
+            <w:shd w:val="clear" w:color="auto" w:fill="EEEEEE"/>
+            <w:tcMar>
+              <w:top w:w="80" w:type="dxa"/>
+              <w:left w:w="80" w:type="dxa"/>
+              <w:bottom w:w="80" w:type="dxa"/>
+              <w:right w:w="80" w:type="dxa"/>
+            </w:tcMar>
+          </w:tcPr>
+          <w:p>
+            <w:pPr>
+              <w:jc w:val="right"/>
               <w:rPr>
                 <w:rFonts w:ascii="Avenir LT Std 45 Book" w:hAnsi="Avenir LT Std 45 Book"/>
                 <w:sz w:val="20"/>
@@ -4068,7 +5325,7 @@
                 <w:sz w:val="20"/>
                 <w:szCs w:val="20"/>
               </w:rPr>
-              <w:t>2542</w:t>
+              <w:t>2660</w:t>
             </w:r>
             <w:bookmarkStart w:id="4" w:name="_GoBack"/>
             <w:bookmarkEnd w:id="4"/>
@@ -6450,7 +7707,7 @@
 </file>
 
 <file path=customXml/itemProps1.xml><?xml version="1.0" encoding="utf-8"?>
-<ds:datastoreItem xmlns:ds="http://schemas.openxmlformats.org/officeDocument/2006/customXml" ds:itemID="{D1A2E764-3BBE-4BB0-B379-061A21258904}">
+<ds:datastoreItem xmlns:ds="http://schemas.openxmlformats.org/officeDocument/2006/customXml" ds:itemID="{39341982-B1B5-4E73-9E05-240F1FA95C2B}">
   <ds:schemaRefs>
     <ds:schemaRef ds:uri="http://schemas.openxmlformats.org/officeDocument/2006/bibliography"/>
   </ds:schemaRefs>

</xml_diff>

<commit_message>
Added add user type functionality
</commit_message>
<xml_diff>
--- a/Implementation/apps - Work Log.docx
+++ b/Implementation/apps - Work Log.docx
@@ -4459,6 +4459,50 @@
                 <w:szCs w:val="20"/>
               </w:rPr>
             </w:pPr>
+            <w:r>
+              <w:rPr>
+                <w:rFonts w:ascii="Avenir LT Std 45 Book" w:hAnsi="Avenir LT Std 45 Book"/>
+                <w:sz w:val="20"/>
+                <w:szCs w:val="20"/>
+              </w:rPr>
+              <w:t xml:space="preserve">Added </w:t>
+            </w:r>
+            <w:proofErr w:type="spellStart"/>
+            <w:r>
+              <w:rPr>
+                <w:rFonts w:ascii="Avenir LT Std 45 Book" w:hAnsi="Avenir LT Std 45 Book"/>
+                <w:sz w:val="20"/>
+                <w:szCs w:val="20"/>
+              </w:rPr>
+              <w:t>AddUser</w:t>
+            </w:r>
+            <w:proofErr w:type="spellEnd"/>
+            <w:r>
+              <w:rPr>
+                <w:rFonts w:ascii="Avenir LT Std 45 Book" w:hAnsi="Avenir LT Std 45 Book"/>
+                <w:sz w:val="20"/>
+                <w:szCs w:val="20"/>
+              </w:rPr>
+              <w:t xml:space="preserve"> and </w:t>
+            </w:r>
+            <w:proofErr w:type="spellStart"/>
+            <w:r>
+              <w:rPr>
+                <w:rFonts w:ascii="Avenir LT Std 45 Book" w:hAnsi="Avenir LT Std 45 Book"/>
+                <w:sz w:val="20"/>
+                <w:szCs w:val="20"/>
+              </w:rPr>
+              <w:t>AddUserType</w:t>
+            </w:r>
+            <w:proofErr w:type="spellEnd"/>
+            <w:r>
+              <w:rPr>
+                <w:rFonts w:ascii="Avenir LT Std 45 Book" w:hAnsi="Avenir LT Std 45 Book"/>
+                <w:sz w:val="20"/>
+                <w:szCs w:val="20"/>
+              </w:rPr>
+              <w:t xml:space="preserve"> pages</w:t>
+            </w:r>
           </w:p>
         </w:tc>
         <w:tc>
@@ -4486,6 +4530,14 @@
                 <w:szCs w:val="20"/>
               </w:rPr>
             </w:pPr>
+            <w:r>
+              <w:rPr>
+                <w:rFonts w:ascii="Avenir LT Std 45 Book" w:hAnsi="Avenir LT Std 45 Book"/>
+                <w:sz w:val="20"/>
+                <w:szCs w:val="20"/>
+              </w:rPr>
+              <w:t>Aidan Marshall</w:t>
+            </w:r>
           </w:p>
         </w:tc>
         <w:tc>
@@ -4514,6 +4566,30 @@
                 <w:szCs w:val="20"/>
               </w:rPr>
             </w:pPr>
+            <w:r>
+              <w:rPr>
+                <w:rFonts w:ascii="Avenir LT Std 45 Book" w:hAnsi="Avenir LT Std 45 Book"/>
+                <w:sz w:val="20"/>
+                <w:szCs w:val="20"/>
+              </w:rPr>
+              <w:t>1</w:t>
+            </w:r>
+            <w:r>
+              <w:rPr>
+                <w:rFonts w:ascii="Avenir LT Std 45 Book" w:hAnsi="Avenir LT Std 45 Book"/>
+                <w:sz w:val="20"/>
+                <w:szCs w:val="20"/>
+              </w:rPr>
+              <w:t>5</w:t>
+            </w:r>
+            <w:r>
+              <w:rPr>
+                <w:rFonts w:ascii="Avenir LT Std 45 Book" w:hAnsi="Avenir LT Std 45 Book"/>
+                <w:sz w:val="20"/>
+                <w:szCs w:val="20"/>
+              </w:rPr>
+              <w:t>/5/18</w:t>
+            </w:r>
           </w:p>
         </w:tc>
         <w:tc>
@@ -4542,6 +4618,14 @@
                 <w:szCs w:val="20"/>
               </w:rPr>
             </w:pPr>
+            <w:r>
+              <w:rPr>
+                <w:rFonts w:ascii="Avenir LT Std 45 Book" w:hAnsi="Avenir LT Std 45 Book"/>
+                <w:sz w:val="20"/>
+                <w:szCs w:val="20"/>
+              </w:rPr>
+              <w:t>127</w:t>
+            </w:r>
           </w:p>
         </w:tc>
       </w:tr>
@@ -4798,6 +4882,8 @@
                 <w:szCs w:val="20"/>
               </w:rPr>
             </w:pPr>
+            <w:bookmarkStart w:id="4" w:name="_GoBack"/>
+            <w:bookmarkEnd w:id="4"/>
           </w:p>
         </w:tc>
         <w:tc>
@@ -5365,10 +5451,8 @@
                 <w:sz w:val="20"/>
                 <w:szCs w:val="20"/>
               </w:rPr>
-              <w:t>3079</w:t>
-            </w:r>
-            <w:bookmarkStart w:id="4" w:name="_GoBack"/>
-            <w:bookmarkEnd w:id="4"/>
+              <w:t>3206</w:t>
+            </w:r>
           </w:p>
         </w:tc>
       </w:tr>
@@ -7747,7 +7831,7 @@
 </file>
 
 <file path=customXml/itemProps1.xml><?xml version="1.0" encoding="utf-8"?>
-<ds:datastoreItem xmlns:ds="http://schemas.openxmlformats.org/officeDocument/2006/customXml" ds:itemID="{F24FCDC0-69EF-4DF1-8DDD-71626B28E5BC}">
+<ds:datastoreItem xmlns:ds="http://schemas.openxmlformats.org/officeDocument/2006/customXml" ds:itemID="{8EE83F15-7E37-4226-8AA7-717B67B4DE25}">
   <ds:schemaRefs>
     <ds:schemaRef ds:uri="http://schemas.openxmlformats.org/officeDocument/2006/bibliography"/>
   </ds:schemaRefs>

</xml_diff>

<commit_message>
Added CRUD for User and Holidays and Calendar checks for business
</commit_message>
<xml_diff>
--- a/Implementation/apps - Work Log.docx
+++ b/Implementation/apps - Work Log.docx
@@ -4572,23 +4572,7 @@
                 <w:sz w:val="20"/>
                 <w:szCs w:val="20"/>
               </w:rPr>
-              <w:t>1</w:t>
-            </w:r>
-            <w:r>
-              <w:rPr>
-                <w:rFonts w:ascii="Avenir LT Std 45 Book" w:hAnsi="Avenir LT Std 45 Book"/>
-                <w:sz w:val="20"/>
-                <w:szCs w:val="20"/>
-              </w:rPr>
-              <w:t>5</w:t>
-            </w:r>
-            <w:r>
-              <w:rPr>
-                <w:rFonts w:ascii="Avenir LT Std 45 Book" w:hAnsi="Avenir LT Std 45 Book"/>
-                <w:sz w:val="20"/>
-                <w:szCs w:val="20"/>
-              </w:rPr>
-              <w:t>/5/18</w:t>
+              <w:t>15/5/18</w:t>
             </w:r>
           </w:p>
         </w:tc>
@@ -4699,6 +4683,14 @@
                 <w:szCs w:val="20"/>
               </w:rPr>
             </w:pPr>
+            <w:r>
+              <w:rPr>
+                <w:rFonts w:ascii="Avenir LT Std 45 Book" w:hAnsi="Avenir LT Std 45 Book"/>
+                <w:sz w:val="20"/>
+                <w:szCs w:val="20"/>
+              </w:rPr>
+              <w:t>Added CRUD for User Type</w:t>
+            </w:r>
           </w:p>
         </w:tc>
         <w:tc>
@@ -4726,6 +4718,14 @@
                 <w:szCs w:val="20"/>
               </w:rPr>
             </w:pPr>
+            <w:r>
+              <w:rPr>
+                <w:rFonts w:ascii="Avenir LT Std 45 Book" w:hAnsi="Avenir LT Std 45 Book"/>
+                <w:sz w:val="20"/>
+                <w:szCs w:val="20"/>
+              </w:rPr>
+              <w:t>Aidan Marshall</w:t>
+            </w:r>
           </w:p>
         </w:tc>
         <w:tc>
@@ -4754,6 +4754,14 @@
                 <w:szCs w:val="20"/>
               </w:rPr>
             </w:pPr>
+            <w:r>
+              <w:rPr>
+                <w:rFonts w:ascii="Avenir LT Std 45 Book" w:hAnsi="Avenir LT Std 45 Book"/>
+                <w:sz w:val="20"/>
+                <w:szCs w:val="20"/>
+              </w:rPr>
+              <w:t>16/5/18</w:t>
+            </w:r>
           </w:p>
         </w:tc>
         <w:tc>
@@ -4782,6 +4790,14 @@
                 <w:szCs w:val="20"/>
               </w:rPr>
             </w:pPr>
+            <w:r>
+              <w:rPr>
+                <w:rFonts w:ascii="Avenir LT Std 45 Book" w:hAnsi="Avenir LT Std 45 Book"/>
+                <w:sz w:val="20"/>
+                <w:szCs w:val="20"/>
+              </w:rPr>
+              <w:t>207</w:t>
+            </w:r>
           </w:p>
         </w:tc>
       </w:tr>
@@ -4855,6 +4871,16 @@
                 <w:szCs w:val="20"/>
               </w:rPr>
             </w:pPr>
+            <w:bookmarkStart w:id="4" w:name="_GoBack"/>
+            <w:r>
+              <w:rPr>
+                <w:rFonts w:ascii="Avenir LT Std 45 Book" w:hAnsi="Avenir LT Std 45 Book"/>
+                <w:sz w:val="20"/>
+                <w:szCs w:val="20"/>
+              </w:rPr>
+              <w:t>Added CRUD for User</w:t>
+            </w:r>
+            <w:bookmarkEnd w:id="4"/>
           </w:p>
         </w:tc>
         <w:tc>
@@ -4882,8 +4908,14 @@
                 <w:szCs w:val="20"/>
               </w:rPr>
             </w:pPr>
-            <w:bookmarkStart w:id="4" w:name="_GoBack"/>
-            <w:bookmarkEnd w:id="4"/>
+            <w:r>
+              <w:rPr>
+                <w:rFonts w:ascii="Avenir LT Std 45 Book" w:hAnsi="Avenir LT Std 45 Book"/>
+                <w:sz w:val="20"/>
+                <w:szCs w:val="20"/>
+              </w:rPr>
+              <w:t>Aidan Marshall</w:t>
+            </w:r>
           </w:p>
         </w:tc>
         <w:tc>
@@ -4912,6 +4944,14 @@
                 <w:szCs w:val="20"/>
               </w:rPr>
             </w:pPr>
+            <w:r>
+              <w:rPr>
+                <w:rFonts w:ascii="Avenir LT Std 45 Book" w:hAnsi="Avenir LT Std 45 Book"/>
+                <w:sz w:val="20"/>
+                <w:szCs w:val="20"/>
+              </w:rPr>
+              <w:t>16/5/18</w:t>
+            </w:r>
           </w:p>
         </w:tc>
         <w:tc>
@@ -4940,6 +4980,14 @@
                 <w:szCs w:val="20"/>
               </w:rPr>
             </w:pPr>
+            <w:r>
+              <w:rPr>
+                <w:rFonts w:ascii="Avenir LT Std 45 Book" w:hAnsi="Avenir LT Std 45 Book"/>
+                <w:sz w:val="20"/>
+                <w:szCs w:val="20"/>
+              </w:rPr>
+              <w:t>176</w:t>
+            </w:r>
           </w:p>
         </w:tc>
       </w:tr>
@@ -5013,6 +5061,14 @@
                 <w:szCs w:val="20"/>
               </w:rPr>
             </w:pPr>
+            <w:r>
+              <w:rPr>
+                <w:rFonts w:ascii="Avenir LT Std 45 Book" w:hAnsi="Avenir LT Std 45 Book"/>
+                <w:sz w:val="20"/>
+                <w:szCs w:val="20"/>
+              </w:rPr>
+              <w:t>Holidays and Calendar now check for business</w:t>
+            </w:r>
           </w:p>
         </w:tc>
         <w:tc>
@@ -5040,6 +5096,14 @@
                 <w:szCs w:val="20"/>
               </w:rPr>
             </w:pPr>
+            <w:r>
+              <w:rPr>
+                <w:rFonts w:ascii="Avenir LT Std 45 Book" w:hAnsi="Avenir LT Std 45 Book"/>
+                <w:sz w:val="20"/>
+                <w:szCs w:val="20"/>
+              </w:rPr>
+              <w:t>Aidan Marshall</w:t>
+            </w:r>
           </w:p>
         </w:tc>
         <w:tc>
@@ -5068,6 +5132,14 @@
                 <w:szCs w:val="20"/>
               </w:rPr>
             </w:pPr>
+            <w:r>
+              <w:rPr>
+                <w:rFonts w:ascii="Avenir LT Std 45 Book" w:hAnsi="Avenir LT Std 45 Book"/>
+                <w:sz w:val="20"/>
+                <w:szCs w:val="20"/>
+              </w:rPr>
+              <w:t>16/5/18</w:t>
+            </w:r>
           </w:p>
         </w:tc>
         <w:tc>
@@ -5096,6 +5168,14 @@
                 <w:szCs w:val="20"/>
               </w:rPr>
             </w:pPr>
+            <w:r>
+              <w:rPr>
+                <w:rFonts w:ascii="Avenir LT Std 45 Book" w:hAnsi="Avenir LT Std 45 Book"/>
+                <w:sz w:val="20"/>
+                <w:szCs w:val="20"/>
+              </w:rPr>
+              <w:t>39</w:t>
+            </w:r>
           </w:p>
         </w:tc>
       </w:tr>
@@ -5451,7 +5531,7 @@
                 <w:sz w:val="20"/>
                 <w:szCs w:val="20"/>
               </w:rPr>
-              <w:t>3206</w:t>
+              <w:t>3645</w:t>
             </w:r>
           </w:p>
         </w:tc>
@@ -7831,7 +7911,7 @@
 </file>
 
 <file path=customXml/itemProps1.xml><?xml version="1.0" encoding="utf-8"?>
-<ds:datastoreItem xmlns:ds="http://schemas.openxmlformats.org/officeDocument/2006/customXml" ds:itemID="{8EE83F15-7E37-4226-8AA7-717B67B4DE25}">
+<ds:datastoreItem xmlns:ds="http://schemas.openxmlformats.org/officeDocument/2006/customXml" ds:itemID="{702283C7-2965-458E-ACC5-F8375FD26ED6}">
   <ds:schemaRefs>
     <ds:schemaRef ds:uri="http://schemas.openxmlformats.org/officeDocument/2006/bibliography"/>
   </ds:schemaRefs>

</xml_diff>

<commit_message>
Restricted inputs for account settings
</commit_message>
<xml_diff>
--- a/Implementation/apps - Work Log.docx
+++ b/Implementation/apps - Work Log.docx
@@ -4871,7 +4871,6 @@
                 <w:szCs w:val="20"/>
               </w:rPr>
             </w:pPr>
-            <w:bookmarkStart w:id="4" w:name="_GoBack"/>
             <w:r>
               <w:rPr>
                 <w:rFonts w:ascii="Avenir LT Std 45 Book" w:hAnsi="Avenir LT Std 45 Book"/>
@@ -4880,7 +4879,6 @@
               </w:rPr>
               <w:t>Added CRUD for User</w:t>
             </w:r>
-            <w:bookmarkEnd w:id="4"/>
           </w:p>
         </w:tc>
         <w:tc>
@@ -5249,6 +5247,14 @@
                 <w:szCs w:val="20"/>
               </w:rPr>
             </w:pPr>
+            <w:r>
+              <w:rPr>
+                <w:rFonts w:ascii="Avenir LT Std 45 Book" w:hAnsi="Avenir LT Std 45 Book"/>
+                <w:sz w:val="20"/>
+                <w:szCs w:val="20"/>
+              </w:rPr>
+              <w:t>Restricted inputs for account settings</w:t>
+            </w:r>
           </w:p>
         </w:tc>
         <w:tc>
@@ -5276,6 +5282,14 @@
                 <w:szCs w:val="20"/>
               </w:rPr>
             </w:pPr>
+            <w:r>
+              <w:rPr>
+                <w:rFonts w:ascii="Avenir LT Std 45 Book" w:hAnsi="Avenir LT Std 45 Book"/>
+                <w:sz w:val="20"/>
+                <w:szCs w:val="20"/>
+              </w:rPr>
+              <w:t>Aidan Marshall</w:t>
+            </w:r>
           </w:p>
         </w:tc>
         <w:tc>
@@ -5304,6 +5318,14 @@
                 <w:szCs w:val="20"/>
               </w:rPr>
             </w:pPr>
+            <w:r>
+              <w:rPr>
+                <w:rFonts w:ascii="Avenir LT Std 45 Book" w:hAnsi="Avenir LT Std 45 Book"/>
+                <w:sz w:val="20"/>
+                <w:szCs w:val="20"/>
+              </w:rPr>
+              <w:t>17/5/18</w:t>
+            </w:r>
           </w:p>
         </w:tc>
         <w:tc>
@@ -5332,6 +5354,14 @@
                 <w:szCs w:val="20"/>
               </w:rPr>
             </w:pPr>
+            <w:r>
+              <w:rPr>
+                <w:rFonts w:ascii="Avenir LT Std 45 Book" w:hAnsi="Avenir LT Std 45 Book"/>
+                <w:sz w:val="20"/>
+                <w:szCs w:val="20"/>
+              </w:rPr>
+              <w:t>23</w:t>
+            </w:r>
           </w:p>
         </w:tc>
       </w:tr>
@@ -5531,8 +5561,18 @@
                 <w:sz w:val="20"/>
                 <w:szCs w:val="20"/>
               </w:rPr>
-              <w:t>3645</w:t>
-            </w:r>
+              <w:t>36</w:t>
+            </w:r>
+            <w:r>
+              <w:rPr>
+                <w:rFonts w:ascii="Avenir LT Std 45 Book" w:hAnsi="Avenir LT Std 45 Book"/>
+                <w:sz w:val="20"/>
+                <w:szCs w:val="20"/>
+              </w:rPr>
+              <w:t>68</w:t>
+            </w:r>
+            <w:bookmarkStart w:id="4" w:name="_GoBack"/>
+            <w:bookmarkEnd w:id="4"/>
           </w:p>
         </w:tc>
       </w:tr>
@@ -7911,7 +7951,7 @@
 </file>
 
 <file path=customXml/itemProps1.xml><?xml version="1.0" encoding="utf-8"?>
-<ds:datastoreItem xmlns:ds="http://schemas.openxmlformats.org/officeDocument/2006/customXml" ds:itemID="{702283C7-2965-458E-ACC5-F8375FD26ED6}">
+<ds:datastoreItem xmlns:ds="http://schemas.openxmlformats.org/officeDocument/2006/customXml" ds:itemID="{888C0A84-5872-431C-BE2C-BBF9567BA968}">
   <ds:schemaRefs>
     <ds:schemaRef ds:uri="http://schemas.openxmlformats.org/officeDocument/2006/bibliography"/>
   </ds:schemaRefs>

</xml_diff>

<commit_message>
Employee add now checks for business plan
</commit_message>
<xml_diff>
--- a/Implementation/apps - Work Log.docx
+++ b/Implementation/apps - Work Log.docx
@@ -5435,6 +5435,22 @@
                 <w:szCs w:val="20"/>
               </w:rPr>
             </w:pPr>
+            <w:r>
+              <w:rPr>
+                <w:rFonts w:ascii="Avenir LT Std 45 Book" w:hAnsi="Avenir LT Std 45 Book"/>
+                <w:sz w:val="20"/>
+                <w:szCs w:val="20"/>
+              </w:rPr>
+              <w:t xml:space="preserve">Employee add now checks for </w:t>
+            </w:r>
+            <w:r>
+              <w:rPr>
+                <w:rFonts w:ascii="Avenir LT Std 45 Book" w:hAnsi="Avenir LT Std 45 Book"/>
+                <w:sz w:val="20"/>
+                <w:szCs w:val="20"/>
+              </w:rPr>
+              <w:t>business plan</w:t>
+            </w:r>
           </w:p>
         </w:tc>
         <w:tc>
@@ -5462,6 +5478,14 @@
                 <w:szCs w:val="20"/>
               </w:rPr>
             </w:pPr>
+            <w:r>
+              <w:rPr>
+                <w:rFonts w:ascii="Avenir LT Std 45 Book" w:hAnsi="Avenir LT Std 45 Book"/>
+                <w:sz w:val="20"/>
+                <w:szCs w:val="20"/>
+              </w:rPr>
+              <w:t>Aidan Marshall</w:t>
+            </w:r>
           </w:p>
         </w:tc>
         <w:tc>
@@ -5490,6 +5514,14 @@
                 <w:szCs w:val="20"/>
               </w:rPr>
             </w:pPr>
+            <w:r>
+              <w:rPr>
+                <w:rFonts w:ascii="Avenir LT Std 45 Book" w:hAnsi="Avenir LT Std 45 Book"/>
+                <w:sz w:val="20"/>
+                <w:szCs w:val="20"/>
+              </w:rPr>
+              <w:t>17/5/18</w:t>
+            </w:r>
           </w:p>
         </w:tc>
         <w:tc>
@@ -5518,6 +5550,14 @@
                 <w:szCs w:val="20"/>
               </w:rPr>
             </w:pPr>
+            <w:r>
+              <w:rPr>
+                <w:rFonts w:ascii="Avenir LT Std 45 Book" w:hAnsi="Avenir LT Std 45 Book"/>
+                <w:sz w:val="20"/>
+                <w:szCs w:val="20"/>
+              </w:rPr>
+              <w:t>16</w:t>
+            </w:r>
           </w:p>
         </w:tc>
       </w:tr>
@@ -5569,7 +5609,7 @@
                 <w:sz w:val="20"/>
                 <w:szCs w:val="20"/>
               </w:rPr>
-              <w:t>68</w:t>
+              <w:t>76</w:t>
             </w:r>
             <w:bookmarkStart w:id="4" w:name="_GoBack"/>
             <w:bookmarkEnd w:id="4"/>
@@ -7951,7 +7991,7 @@
 </file>
 
 <file path=customXml/itemProps1.xml><?xml version="1.0" encoding="utf-8"?>
-<ds:datastoreItem xmlns:ds="http://schemas.openxmlformats.org/officeDocument/2006/customXml" ds:itemID="{888C0A84-5872-431C-BE2C-BBF9567BA968}">
+<ds:datastoreItem xmlns:ds="http://schemas.openxmlformats.org/officeDocument/2006/customXml" ds:itemID="{7D4B84CC-0896-41B9-9EC1-CFCA55941764}">
   <ds:schemaRefs>
     <ds:schemaRef ds:uri="http://schemas.openxmlformats.org/officeDocument/2006/bibliography"/>
   </ds:schemaRefs>

</xml_diff>

<commit_message>
Added the totals in the calendar
</commit_message>
<xml_diff>
--- a/Implementation/apps - Work Log.docx
+++ b/Implementation/apps - Work Log.docx
@@ -5637,6 +5637,194 @@
                 <w:sz w:val="20"/>
                 <w:szCs w:val="20"/>
               </w:rPr>
+              <w:t>Added the totals in calendar</w:t>
+            </w:r>
+          </w:p>
+        </w:tc>
+        <w:tc>
+          <w:tcPr>
+            <w:tcW w:w="1760" w:type="dxa"/>
+            <w:tcBorders>
+              <w:top w:val="single" w:sz="2" w:space="0" w:color="000000"/>
+              <w:left w:val="single" w:sz="2" w:space="0" w:color="000000"/>
+              <w:bottom w:val="single" w:sz="4" w:space="0" w:color="000000"/>
+              <w:right w:val="single" w:sz="2" w:space="0" w:color="000000"/>
+            </w:tcBorders>
+            <w:shd w:val="clear" w:color="auto" w:fill="auto"/>
+            <w:tcMar>
+              <w:top w:w="80" w:type="dxa"/>
+              <w:left w:w="80" w:type="dxa"/>
+              <w:bottom w:w="80" w:type="dxa"/>
+              <w:right w:w="80" w:type="dxa"/>
+            </w:tcMar>
+          </w:tcPr>
+          <w:p>
+            <w:pPr>
+              <w:rPr>
+                <w:rFonts w:ascii="Avenir LT Std 45 Book" w:hAnsi="Avenir LT Std 45 Book"/>
+                <w:sz w:val="20"/>
+                <w:szCs w:val="20"/>
+              </w:rPr>
+            </w:pPr>
+            <w:r>
+              <w:rPr>
+                <w:rFonts w:ascii="Avenir LT Std 45 Book" w:hAnsi="Avenir LT Std 45 Book"/>
+                <w:sz w:val="20"/>
+                <w:szCs w:val="20"/>
+              </w:rPr>
+              <w:t>Aidan Marshall</w:t>
+            </w:r>
+          </w:p>
+        </w:tc>
+        <w:tc>
+          <w:tcPr>
+            <w:tcW w:w="1165" w:type="dxa"/>
+            <w:tcBorders>
+              <w:top w:val="single" w:sz="2" w:space="0" w:color="000000"/>
+              <w:left w:val="single" w:sz="2" w:space="0" w:color="000000"/>
+              <w:bottom w:val="single" w:sz="4" w:space="0" w:color="000000"/>
+              <w:right w:val="single" w:sz="2" w:space="0" w:color="000000"/>
+            </w:tcBorders>
+            <w:shd w:val="clear" w:color="auto" w:fill="auto"/>
+            <w:tcMar>
+              <w:top w:w="80" w:type="dxa"/>
+              <w:left w:w="80" w:type="dxa"/>
+              <w:bottom w:w="80" w:type="dxa"/>
+              <w:right w:w="80" w:type="dxa"/>
+            </w:tcMar>
+          </w:tcPr>
+          <w:p>
+            <w:pPr>
+              <w:jc w:val="right"/>
+              <w:rPr>
+                <w:rFonts w:ascii="Avenir LT Std 45 Book" w:hAnsi="Avenir LT Std 45 Book"/>
+                <w:sz w:val="20"/>
+                <w:szCs w:val="20"/>
+              </w:rPr>
+            </w:pPr>
+            <w:r>
+              <w:rPr>
+                <w:rFonts w:ascii="Avenir LT Std 45 Book" w:hAnsi="Avenir LT Std 45 Book"/>
+                <w:sz w:val="20"/>
+                <w:szCs w:val="20"/>
+              </w:rPr>
+              <w:t>17/5/18</w:t>
+            </w:r>
+          </w:p>
+        </w:tc>
+        <w:tc>
+          <w:tcPr>
+            <w:tcW w:w="1343" w:type="dxa"/>
+            <w:tcBorders>
+              <w:top w:val="single" w:sz="2" w:space="0" w:color="000000"/>
+              <w:left w:val="single" w:sz="2" w:space="0" w:color="000000"/>
+              <w:bottom w:val="single" w:sz="4" w:space="0" w:color="000000"/>
+              <w:right w:val="single" w:sz="2" w:space="0" w:color="000000"/>
+            </w:tcBorders>
+            <w:shd w:val="clear" w:color="auto" w:fill="auto"/>
+            <w:tcMar>
+              <w:top w:w="80" w:type="dxa"/>
+              <w:left w:w="80" w:type="dxa"/>
+              <w:bottom w:w="80" w:type="dxa"/>
+              <w:right w:w="80" w:type="dxa"/>
+            </w:tcMar>
+          </w:tcPr>
+          <w:p>
+            <w:pPr>
+              <w:jc w:val="right"/>
+              <w:rPr>
+                <w:rFonts w:ascii="Avenir LT Std 45 Book" w:hAnsi="Avenir LT Std 45 Book"/>
+                <w:sz w:val="20"/>
+                <w:szCs w:val="20"/>
+              </w:rPr>
+            </w:pPr>
+            <w:r>
+              <w:rPr>
+                <w:rFonts w:ascii="Avenir LT Std 45 Book" w:hAnsi="Avenir LT Std 45 Book"/>
+                <w:sz w:val="20"/>
+                <w:szCs w:val="20"/>
+              </w:rPr>
+              <w:t>256</w:t>
+            </w:r>
+          </w:p>
+        </w:tc>
+      </w:tr>
+      <w:tr>
+        <w:tblPrEx>
+          <w:shd w:val="clear" w:color="auto" w:fill="auto"/>
+        </w:tblPrEx>
+        <w:trPr>
+          <w:trHeight w:val="291"/>
+        </w:trPr>
+        <w:tc>
+          <w:tcPr>
+            <w:tcW w:w="672" w:type="dxa"/>
+            <w:tcBorders>
+              <w:top w:val="single" w:sz="2" w:space="0" w:color="000000"/>
+              <w:left w:val="single" w:sz="2" w:space="0" w:color="000000"/>
+              <w:bottom w:val="single" w:sz="4" w:space="0" w:color="000000"/>
+              <w:right w:val="single" w:sz="4" w:space="0" w:color="000000"/>
+            </w:tcBorders>
+            <w:shd w:val="clear" w:color="auto" w:fill="E2E4E3"/>
+            <w:tcMar>
+              <w:top w:w="80" w:type="dxa"/>
+              <w:left w:w="80" w:type="dxa"/>
+              <w:bottom w:w="80" w:type="dxa"/>
+              <w:right w:w="80" w:type="dxa"/>
+            </w:tcMar>
+          </w:tcPr>
+          <w:p>
+            <w:pPr>
+              <w:jc w:val="right"/>
+              <w:rPr>
+                <w:rFonts w:ascii="Avenir LT Std 45 Book" w:hAnsi="Avenir LT Std 45 Book" w:cs="Arial Unicode MS"/>
+                <w:color w:val="000000"/>
+                <w:sz w:val="20"/>
+                <w:szCs w:val="20"/>
+              </w:rPr>
+            </w:pPr>
+            <w:r>
+              <w:rPr>
+                <w:rFonts w:ascii="Avenir LT Std 45 Book" w:hAnsi="Avenir LT Std 45 Book" w:cs="Arial Unicode MS"/>
+                <w:color w:val="000000"/>
+                <w:sz w:val="20"/>
+                <w:szCs w:val="20"/>
+              </w:rPr>
+              <w:t>28</w:t>
+            </w:r>
+          </w:p>
+        </w:tc>
+        <w:tc>
+          <w:tcPr>
+            <w:tcW w:w="4621" w:type="dxa"/>
+            <w:tcBorders>
+              <w:top w:val="single" w:sz="2" w:space="0" w:color="000000"/>
+              <w:left w:val="single" w:sz="4" w:space="0" w:color="000000"/>
+              <w:bottom w:val="single" w:sz="4" w:space="0" w:color="000000"/>
+              <w:right w:val="single" w:sz="2" w:space="0" w:color="000000"/>
+            </w:tcBorders>
+            <w:shd w:val="clear" w:color="auto" w:fill="EEEEEE"/>
+            <w:tcMar>
+              <w:top w:w="80" w:type="dxa"/>
+              <w:left w:w="80" w:type="dxa"/>
+              <w:bottom w:w="80" w:type="dxa"/>
+              <w:right w:w="80" w:type="dxa"/>
+            </w:tcMar>
+          </w:tcPr>
+          <w:p>
+            <w:pPr>
+              <w:rPr>
+                <w:rFonts w:ascii="Avenir LT Std 45 Book" w:hAnsi="Avenir LT Std 45 Book"/>
+                <w:sz w:val="20"/>
+                <w:szCs w:val="20"/>
+              </w:rPr>
+            </w:pPr>
+            <w:r>
+              <w:rPr>
+                <w:rFonts w:ascii="Avenir LT Std 45 Book" w:hAnsi="Avenir LT Std 45 Book"/>
+                <w:sz w:val="20"/>
+                <w:szCs w:val="20"/>
+              </w:rPr>
               <w:t>Complete apps section</w:t>
             </w:r>
           </w:p>
@@ -5650,7 +5838,7 @@
               <w:bottom w:val="single" w:sz="4" w:space="0" w:color="000000"/>
               <w:right w:val="single" w:sz="2" w:space="0" w:color="000000"/>
             </w:tcBorders>
-            <w:shd w:val="clear" w:color="auto" w:fill="auto"/>
+            <w:shd w:val="clear" w:color="auto" w:fill="EEEEEE"/>
             <w:tcMar>
               <w:top w:w="80" w:type="dxa"/>
               <w:left w:w="80" w:type="dxa"/>
@@ -5685,7 +5873,7 @@
               <w:bottom w:val="single" w:sz="4" w:space="0" w:color="000000"/>
               <w:right w:val="single" w:sz="2" w:space="0" w:color="000000"/>
             </w:tcBorders>
-            <w:shd w:val="clear" w:color="auto" w:fill="auto"/>
+            <w:shd w:val="clear" w:color="auto" w:fill="EEEEEE"/>
             <w:tcMar>
               <w:top w:w="80" w:type="dxa"/>
               <w:left w:w="80" w:type="dxa"/>
@@ -5721,30 +5909,30 @@
               <w:bottom w:val="single" w:sz="4" w:space="0" w:color="000000"/>
               <w:right w:val="single" w:sz="2" w:space="0" w:color="000000"/>
             </w:tcBorders>
-            <w:shd w:val="clear" w:color="auto" w:fill="auto"/>
-            <w:tcMar>
-              <w:top w:w="80" w:type="dxa"/>
-              <w:left w:w="80" w:type="dxa"/>
-              <w:bottom w:w="80" w:type="dxa"/>
-              <w:right w:w="80" w:type="dxa"/>
-            </w:tcMar>
-          </w:tcPr>
-          <w:p>
-            <w:pPr>
-              <w:jc w:val="right"/>
-              <w:rPr>
-                <w:rFonts w:ascii="Avenir LT Std 45 Book" w:hAnsi="Avenir LT Std 45 Book"/>
-                <w:sz w:val="20"/>
-                <w:szCs w:val="20"/>
-              </w:rPr>
-            </w:pPr>
-            <w:r>
-              <w:rPr>
-                <w:rFonts w:ascii="Avenir LT Std 45 Book" w:hAnsi="Avenir LT Std 45 Book"/>
-                <w:sz w:val="20"/>
-                <w:szCs w:val="20"/>
-              </w:rPr>
-              <w:t>256</w:t>
+            <w:shd w:val="clear" w:color="auto" w:fill="EEEEEE"/>
+            <w:tcMar>
+              <w:top w:w="80" w:type="dxa"/>
+              <w:left w:w="80" w:type="dxa"/>
+              <w:bottom w:w="80" w:type="dxa"/>
+              <w:right w:w="80" w:type="dxa"/>
+            </w:tcMar>
+          </w:tcPr>
+          <w:p>
+            <w:pPr>
+              <w:jc w:val="right"/>
+              <w:rPr>
+                <w:rFonts w:ascii="Avenir LT Std 45 Book" w:hAnsi="Avenir LT Std 45 Book"/>
+                <w:sz w:val="20"/>
+                <w:szCs w:val="20"/>
+              </w:rPr>
+            </w:pPr>
+            <w:r>
+              <w:rPr>
+                <w:rFonts w:ascii="Avenir LT Std 45 Book" w:hAnsi="Avenir LT Std 45 Book"/>
+                <w:sz w:val="20"/>
+                <w:szCs w:val="20"/>
+              </w:rPr>
+              <w:t>43</w:t>
             </w:r>
           </w:p>
         </w:tc>
@@ -5789,33 +5977,12 @@
                 <w:sz w:val="20"/>
                 <w:szCs w:val="20"/>
               </w:rPr>
-              <w:t>3</w:t>
-            </w:r>
-            <w:r>
-              <w:rPr>
-                <w:rFonts w:ascii="Avenir LT Std 45 Book" w:hAnsi="Avenir LT Std 45 Book"/>
-                <w:sz w:val="20"/>
-                <w:szCs w:val="20"/>
-              </w:rPr>
-              <w:t>932</w:t>
-            </w:r>
-            <w:bookmarkStart w:id="4" w:name="_GoBack"/>
-            <w:bookmarkEnd w:id="4"/>
+              <w:t>3975</w:t>
+            </w:r>
           </w:p>
         </w:tc>
       </w:tr>
-      <w:bookmarkEnd w:id="3"/>
     </w:tbl>
-    <w:p>
-      <w:pPr>
-        <w:pStyle w:val="Body"/>
-        <w:rPr>
-          <w:rFonts w:ascii="Avenir LT Std 45 Book" w:hAnsi="Avenir LT Std 45 Book"/>
-          <w:sz w:val="20"/>
-          <w:szCs w:val="20"/>
-        </w:rPr>
-      </w:pPr>
-    </w:p>
     <w:p>
       <w:pPr>
         <w:tabs>
@@ -5825,6 +5992,9 @@
           <w:lang w:eastAsia="en-GB"/>
         </w:rPr>
       </w:pPr>
+      <w:bookmarkStart w:id="4" w:name="_GoBack"/>
+      <w:bookmarkEnd w:id="3"/>
+      <w:bookmarkEnd w:id="4"/>
     </w:p>
     <w:sectPr>
       <w:headerReference w:type="even" r:id="rId9"/>
@@ -8179,7 +8349,7 @@
 </file>
 
 <file path=customXml/itemProps1.xml><?xml version="1.0" encoding="utf-8"?>
-<ds:datastoreItem xmlns:ds="http://schemas.openxmlformats.org/officeDocument/2006/customXml" ds:itemID="{A9D29EB7-748B-49A5-B7FE-DCB1507CD326}">
+<ds:datastoreItem xmlns:ds="http://schemas.openxmlformats.org/officeDocument/2006/customXml" ds:itemID="{AA3B1721-9B23-4D00-B925-2260615FA803}">
   <ds:schemaRefs>
     <ds:schemaRef ds:uri="http://schemas.openxmlformats.org/officeDocument/2006/bibliography"/>
   </ds:schemaRefs>

</xml_diff>

<commit_message>
Finished all test cases
</commit_message>
<xml_diff>
--- a/Implementation/apps - Work Log.docx
+++ b/Implementation/apps - Work Log.docx
@@ -5942,6 +5942,930 @@
           <w:shd w:val="clear" w:color="auto" w:fill="auto"/>
         </w:tblPrEx>
         <w:trPr>
+          <w:trHeight w:val="291"/>
+        </w:trPr>
+        <w:tc>
+          <w:tcPr>
+            <w:tcW w:w="672" w:type="dxa"/>
+            <w:tcBorders>
+              <w:top w:val="single" w:sz="2" w:space="0" w:color="000000"/>
+              <w:left w:val="single" w:sz="2" w:space="0" w:color="000000"/>
+              <w:bottom w:val="single" w:sz="4" w:space="0" w:color="000000"/>
+              <w:right w:val="single" w:sz="4" w:space="0" w:color="000000"/>
+            </w:tcBorders>
+            <w:shd w:val="clear" w:color="auto" w:fill="E2E4E3"/>
+            <w:tcMar>
+              <w:top w:w="80" w:type="dxa"/>
+              <w:left w:w="80" w:type="dxa"/>
+              <w:bottom w:w="80" w:type="dxa"/>
+              <w:right w:w="80" w:type="dxa"/>
+            </w:tcMar>
+          </w:tcPr>
+          <w:p>
+            <w:pPr>
+              <w:jc w:val="right"/>
+              <w:rPr>
+                <w:rFonts w:ascii="Avenir LT Std 45 Book" w:hAnsi="Avenir LT Std 45 Book" w:cs="Arial Unicode MS"/>
+                <w:color w:val="000000"/>
+                <w:sz w:val="20"/>
+                <w:szCs w:val="20"/>
+              </w:rPr>
+            </w:pPr>
+            <w:r>
+              <w:rPr>
+                <w:rFonts w:ascii="Avenir LT Std 45 Book" w:hAnsi="Avenir LT Std 45 Book" w:cs="Arial Unicode MS"/>
+                <w:color w:val="000000"/>
+                <w:sz w:val="20"/>
+                <w:szCs w:val="20"/>
+              </w:rPr>
+              <w:t>29</w:t>
+            </w:r>
+          </w:p>
+        </w:tc>
+        <w:tc>
+          <w:tcPr>
+            <w:tcW w:w="4621" w:type="dxa"/>
+            <w:tcBorders>
+              <w:top w:val="single" w:sz="2" w:space="0" w:color="000000"/>
+              <w:left w:val="single" w:sz="4" w:space="0" w:color="000000"/>
+              <w:bottom w:val="single" w:sz="4" w:space="0" w:color="000000"/>
+              <w:right w:val="single" w:sz="2" w:space="0" w:color="000000"/>
+            </w:tcBorders>
+            <w:shd w:val="clear" w:color="auto" w:fill="EEEEEE"/>
+            <w:tcMar>
+              <w:top w:w="80" w:type="dxa"/>
+              <w:left w:w="80" w:type="dxa"/>
+              <w:bottom w:w="80" w:type="dxa"/>
+              <w:right w:w="80" w:type="dxa"/>
+            </w:tcMar>
+          </w:tcPr>
+          <w:p>
+            <w:pPr>
+              <w:rPr>
+                <w:rFonts w:ascii="Avenir LT Std 45 Book" w:hAnsi="Avenir LT Std 45 Book"/>
+                <w:sz w:val="20"/>
+                <w:szCs w:val="20"/>
+              </w:rPr>
+            </w:pPr>
+            <w:r>
+              <w:rPr>
+                <w:rFonts w:ascii="Avenir LT Std 45 Book" w:hAnsi="Avenir LT Std 45 Book"/>
+                <w:sz w:val="20"/>
+                <w:szCs w:val="20"/>
+              </w:rPr>
+              <w:t>Added Google Calendar API Integration</w:t>
+            </w:r>
+          </w:p>
+        </w:tc>
+        <w:tc>
+          <w:tcPr>
+            <w:tcW w:w="1760" w:type="dxa"/>
+            <w:tcBorders>
+              <w:top w:val="single" w:sz="2" w:space="0" w:color="000000"/>
+              <w:left w:val="single" w:sz="2" w:space="0" w:color="000000"/>
+              <w:bottom w:val="single" w:sz="4" w:space="0" w:color="000000"/>
+              <w:right w:val="single" w:sz="2" w:space="0" w:color="000000"/>
+            </w:tcBorders>
+            <w:shd w:val="clear" w:color="auto" w:fill="EEEEEE"/>
+            <w:tcMar>
+              <w:top w:w="80" w:type="dxa"/>
+              <w:left w:w="80" w:type="dxa"/>
+              <w:bottom w:w="80" w:type="dxa"/>
+              <w:right w:w="80" w:type="dxa"/>
+            </w:tcMar>
+          </w:tcPr>
+          <w:p>
+            <w:pPr>
+              <w:rPr>
+                <w:rFonts w:ascii="Avenir LT Std 45 Book" w:hAnsi="Avenir LT Std 45 Book"/>
+                <w:sz w:val="20"/>
+                <w:szCs w:val="20"/>
+              </w:rPr>
+            </w:pPr>
+            <w:r>
+              <w:rPr>
+                <w:rFonts w:ascii="Avenir LT Std 45 Book" w:hAnsi="Avenir LT Std 45 Book"/>
+                <w:sz w:val="20"/>
+                <w:szCs w:val="20"/>
+              </w:rPr>
+              <w:t>Aidan Marshall</w:t>
+            </w:r>
+          </w:p>
+        </w:tc>
+        <w:tc>
+          <w:tcPr>
+            <w:tcW w:w="1165" w:type="dxa"/>
+            <w:tcBorders>
+              <w:top w:val="single" w:sz="2" w:space="0" w:color="000000"/>
+              <w:left w:val="single" w:sz="2" w:space="0" w:color="000000"/>
+              <w:bottom w:val="single" w:sz="4" w:space="0" w:color="000000"/>
+              <w:right w:val="single" w:sz="2" w:space="0" w:color="000000"/>
+            </w:tcBorders>
+            <w:shd w:val="clear" w:color="auto" w:fill="EEEEEE"/>
+            <w:tcMar>
+              <w:top w:w="80" w:type="dxa"/>
+              <w:left w:w="80" w:type="dxa"/>
+              <w:bottom w:w="80" w:type="dxa"/>
+              <w:right w:w="80" w:type="dxa"/>
+            </w:tcMar>
+          </w:tcPr>
+          <w:p>
+            <w:pPr>
+              <w:jc w:val="right"/>
+              <w:rPr>
+                <w:rFonts w:ascii="Avenir LT Std 45 Book" w:hAnsi="Avenir LT Std 45 Book"/>
+                <w:sz w:val="20"/>
+                <w:szCs w:val="20"/>
+              </w:rPr>
+            </w:pPr>
+            <w:r>
+              <w:rPr>
+                <w:rFonts w:ascii="Avenir LT Std 45 Book" w:hAnsi="Avenir LT Std 45 Book"/>
+                <w:sz w:val="20"/>
+                <w:szCs w:val="20"/>
+              </w:rPr>
+              <w:t>22/5/18</w:t>
+            </w:r>
+          </w:p>
+        </w:tc>
+        <w:tc>
+          <w:tcPr>
+            <w:tcW w:w="1343" w:type="dxa"/>
+            <w:tcBorders>
+              <w:top w:val="single" w:sz="2" w:space="0" w:color="000000"/>
+              <w:left w:val="single" w:sz="2" w:space="0" w:color="000000"/>
+              <w:bottom w:val="single" w:sz="4" w:space="0" w:color="000000"/>
+              <w:right w:val="single" w:sz="2" w:space="0" w:color="000000"/>
+            </w:tcBorders>
+            <w:shd w:val="clear" w:color="auto" w:fill="EEEEEE"/>
+            <w:tcMar>
+              <w:top w:w="80" w:type="dxa"/>
+              <w:left w:w="80" w:type="dxa"/>
+              <w:bottom w:w="80" w:type="dxa"/>
+              <w:right w:w="80" w:type="dxa"/>
+            </w:tcMar>
+          </w:tcPr>
+          <w:p>
+            <w:pPr>
+              <w:jc w:val="right"/>
+              <w:rPr>
+                <w:rFonts w:ascii="Avenir LT Std 45 Book" w:hAnsi="Avenir LT Std 45 Book"/>
+                <w:sz w:val="20"/>
+                <w:szCs w:val="20"/>
+              </w:rPr>
+            </w:pPr>
+            <w:r>
+              <w:rPr>
+                <w:rFonts w:ascii="Avenir LT Std 45 Book" w:hAnsi="Avenir LT Std 45 Book"/>
+                <w:sz w:val="20"/>
+                <w:szCs w:val="20"/>
+              </w:rPr>
+              <w:t>76</w:t>
+            </w:r>
+          </w:p>
+        </w:tc>
+      </w:tr>
+      <w:tr>
+        <w:tblPrEx>
+          <w:shd w:val="clear" w:color="auto" w:fill="auto"/>
+        </w:tblPrEx>
+        <w:trPr>
+          <w:trHeight w:val="291"/>
+        </w:trPr>
+        <w:tc>
+          <w:tcPr>
+            <w:tcW w:w="672" w:type="dxa"/>
+            <w:tcBorders>
+              <w:top w:val="single" w:sz="2" w:space="0" w:color="000000"/>
+              <w:left w:val="single" w:sz="2" w:space="0" w:color="000000"/>
+              <w:bottom w:val="single" w:sz="4" w:space="0" w:color="000000"/>
+              <w:right w:val="single" w:sz="4" w:space="0" w:color="000000"/>
+            </w:tcBorders>
+            <w:shd w:val="clear" w:color="auto" w:fill="E2E4E3"/>
+            <w:tcMar>
+              <w:top w:w="80" w:type="dxa"/>
+              <w:left w:w="80" w:type="dxa"/>
+              <w:bottom w:w="80" w:type="dxa"/>
+              <w:right w:w="80" w:type="dxa"/>
+            </w:tcMar>
+          </w:tcPr>
+          <w:p>
+            <w:pPr>
+              <w:jc w:val="right"/>
+              <w:rPr>
+                <w:rFonts w:ascii="Avenir LT Std 45 Book" w:hAnsi="Avenir LT Std 45 Book" w:cs="Arial Unicode MS"/>
+                <w:color w:val="000000"/>
+                <w:sz w:val="20"/>
+                <w:szCs w:val="20"/>
+              </w:rPr>
+            </w:pPr>
+            <w:r>
+              <w:rPr>
+                <w:rFonts w:ascii="Avenir LT Std 45 Book" w:hAnsi="Avenir LT Std 45 Book" w:cs="Arial Unicode MS"/>
+                <w:color w:val="000000"/>
+                <w:sz w:val="20"/>
+                <w:szCs w:val="20"/>
+              </w:rPr>
+              <w:lastRenderedPageBreak/>
+              <w:t>30</w:t>
+            </w:r>
+          </w:p>
+        </w:tc>
+        <w:tc>
+          <w:tcPr>
+            <w:tcW w:w="4621" w:type="dxa"/>
+            <w:tcBorders>
+              <w:top w:val="single" w:sz="2" w:space="0" w:color="000000"/>
+              <w:left w:val="single" w:sz="4" w:space="0" w:color="000000"/>
+              <w:bottom w:val="single" w:sz="4" w:space="0" w:color="000000"/>
+              <w:right w:val="single" w:sz="2" w:space="0" w:color="000000"/>
+            </w:tcBorders>
+            <w:shd w:val="clear" w:color="auto" w:fill="EEEEEE"/>
+            <w:tcMar>
+              <w:top w:w="80" w:type="dxa"/>
+              <w:left w:w="80" w:type="dxa"/>
+              <w:bottom w:w="80" w:type="dxa"/>
+              <w:right w:w="80" w:type="dxa"/>
+            </w:tcMar>
+          </w:tcPr>
+          <w:p>
+            <w:pPr>
+              <w:rPr>
+                <w:rFonts w:ascii="Avenir LT Std 45 Book" w:hAnsi="Avenir LT Std 45 Book"/>
+                <w:sz w:val="20"/>
+                <w:szCs w:val="20"/>
+              </w:rPr>
+            </w:pPr>
+            <w:r>
+              <w:rPr>
+                <w:rFonts w:ascii="Avenir LT Std 45 Book" w:hAnsi="Avenir LT Std 45 Book"/>
+                <w:sz w:val="20"/>
+                <w:szCs w:val="20"/>
+              </w:rPr>
+              <w:t>Continued developing the API integration</w:t>
+            </w:r>
+          </w:p>
+        </w:tc>
+        <w:tc>
+          <w:tcPr>
+            <w:tcW w:w="1760" w:type="dxa"/>
+            <w:tcBorders>
+              <w:top w:val="single" w:sz="2" w:space="0" w:color="000000"/>
+              <w:left w:val="single" w:sz="2" w:space="0" w:color="000000"/>
+              <w:bottom w:val="single" w:sz="4" w:space="0" w:color="000000"/>
+              <w:right w:val="single" w:sz="2" w:space="0" w:color="000000"/>
+            </w:tcBorders>
+            <w:shd w:val="clear" w:color="auto" w:fill="EEEEEE"/>
+            <w:tcMar>
+              <w:top w:w="80" w:type="dxa"/>
+              <w:left w:w="80" w:type="dxa"/>
+              <w:bottom w:w="80" w:type="dxa"/>
+              <w:right w:w="80" w:type="dxa"/>
+            </w:tcMar>
+          </w:tcPr>
+          <w:p>
+            <w:pPr>
+              <w:rPr>
+                <w:rFonts w:ascii="Avenir LT Std 45 Book" w:hAnsi="Avenir LT Std 45 Book"/>
+                <w:sz w:val="20"/>
+                <w:szCs w:val="20"/>
+              </w:rPr>
+            </w:pPr>
+            <w:r>
+              <w:rPr>
+                <w:rFonts w:ascii="Avenir LT Std 45 Book" w:hAnsi="Avenir LT Std 45 Book"/>
+                <w:sz w:val="20"/>
+                <w:szCs w:val="20"/>
+              </w:rPr>
+              <w:t>Aidan Marshall</w:t>
+            </w:r>
+          </w:p>
+        </w:tc>
+        <w:tc>
+          <w:tcPr>
+            <w:tcW w:w="1165" w:type="dxa"/>
+            <w:tcBorders>
+              <w:top w:val="single" w:sz="2" w:space="0" w:color="000000"/>
+              <w:left w:val="single" w:sz="2" w:space="0" w:color="000000"/>
+              <w:bottom w:val="single" w:sz="4" w:space="0" w:color="000000"/>
+              <w:right w:val="single" w:sz="2" w:space="0" w:color="000000"/>
+            </w:tcBorders>
+            <w:shd w:val="clear" w:color="auto" w:fill="EEEEEE"/>
+            <w:tcMar>
+              <w:top w:w="80" w:type="dxa"/>
+              <w:left w:w="80" w:type="dxa"/>
+              <w:bottom w:w="80" w:type="dxa"/>
+              <w:right w:w="80" w:type="dxa"/>
+            </w:tcMar>
+          </w:tcPr>
+          <w:p>
+            <w:pPr>
+              <w:jc w:val="right"/>
+              <w:rPr>
+                <w:rFonts w:ascii="Avenir LT Std 45 Book" w:hAnsi="Avenir LT Std 45 Book"/>
+                <w:sz w:val="20"/>
+                <w:szCs w:val="20"/>
+              </w:rPr>
+            </w:pPr>
+            <w:r>
+              <w:rPr>
+                <w:rFonts w:ascii="Avenir LT Std 45 Book" w:hAnsi="Avenir LT Std 45 Book"/>
+                <w:sz w:val="20"/>
+                <w:szCs w:val="20"/>
+              </w:rPr>
+              <w:t>24/5/18</w:t>
+            </w:r>
+          </w:p>
+        </w:tc>
+        <w:tc>
+          <w:tcPr>
+            <w:tcW w:w="1343" w:type="dxa"/>
+            <w:tcBorders>
+              <w:top w:val="single" w:sz="2" w:space="0" w:color="000000"/>
+              <w:left w:val="single" w:sz="2" w:space="0" w:color="000000"/>
+              <w:bottom w:val="single" w:sz="4" w:space="0" w:color="000000"/>
+              <w:right w:val="single" w:sz="2" w:space="0" w:color="000000"/>
+            </w:tcBorders>
+            <w:shd w:val="clear" w:color="auto" w:fill="EEEEEE"/>
+            <w:tcMar>
+              <w:top w:w="80" w:type="dxa"/>
+              <w:left w:w="80" w:type="dxa"/>
+              <w:bottom w:w="80" w:type="dxa"/>
+              <w:right w:w="80" w:type="dxa"/>
+            </w:tcMar>
+          </w:tcPr>
+          <w:p>
+            <w:pPr>
+              <w:jc w:val="right"/>
+              <w:rPr>
+                <w:rFonts w:ascii="Avenir LT Std 45 Book" w:hAnsi="Avenir LT Std 45 Book"/>
+                <w:sz w:val="20"/>
+                <w:szCs w:val="20"/>
+              </w:rPr>
+            </w:pPr>
+            <w:r>
+              <w:rPr>
+                <w:rFonts w:ascii="Avenir LT Std 45 Book" w:hAnsi="Avenir LT Std 45 Book"/>
+                <w:sz w:val="20"/>
+                <w:szCs w:val="20"/>
+              </w:rPr>
+              <w:t>108</w:t>
+            </w:r>
+          </w:p>
+        </w:tc>
+      </w:tr>
+      <w:tr>
+        <w:tblPrEx>
+          <w:shd w:val="clear" w:color="auto" w:fill="auto"/>
+        </w:tblPrEx>
+        <w:trPr>
+          <w:trHeight w:val="291"/>
+        </w:trPr>
+        <w:tc>
+          <w:tcPr>
+            <w:tcW w:w="672" w:type="dxa"/>
+            <w:tcBorders>
+              <w:top w:val="single" w:sz="2" w:space="0" w:color="000000"/>
+              <w:left w:val="single" w:sz="2" w:space="0" w:color="000000"/>
+              <w:bottom w:val="single" w:sz="4" w:space="0" w:color="000000"/>
+              <w:right w:val="single" w:sz="4" w:space="0" w:color="000000"/>
+            </w:tcBorders>
+            <w:shd w:val="clear" w:color="auto" w:fill="E2E4E3"/>
+            <w:tcMar>
+              <w:top w:w="80" w:type="dxa"/>
+              <w:left w:w="80" w:type="dxa"/>
+              <w:bottom w:w="80" w:type="dxa"/>
+              <w:right w:w="80" w:type="dxa"/>
+            </w:tcMar>
+          </w:tcPr>
+          <w:p>
+            <w:pPr>
+              <w:jc w:val="right"/>
+              <w:rPr>
+                <w:rFonts w:ascii="Avenir LT Std 45 Book" w:hAnsi="Avenir LT Std 45 Book" w:cs="Arial Unicode MS"/>
+                <w:color w:val="000000"/>
+                <w:sz w:val="20"/>
+                <w:szCs w:val="20"/>
+              </w:rPr>
+            </w:pPr>
+            <w:r>
+              <w:rPr>
+                <w:rFonts w:ascii="Avenir LT Std 45 Book" w:hAnsi="Avenir LT Std 45 Book" w:cs="Arial Unicode MS"/>
+                <w:color w:val="000000"/>
+                <w:sz w:val="20"/>
+                <w:szCs w:val="20"/>
+              </w:rPr>
+              <w:t>31</w:t>
+            </w:r>
+          </w:p>
+        </w:tc>
+        <w:tc>
+          <w:tcPr>
+            <w:tcW w:w="4621" w:type="dxa"/>
+            <w:tcBorders>
+              <w:top w:val="single" w:sz="2" w:space="0" w:color="000000"/>
+              <w:left w:val="single" w:sz="4" w:space="0" w:color="000000"/>
+              <w:bottom w:val="single" w:sz="4" w:space="0" w:color="000000"/>
+              <w:right w:val="single" w:sz="2" w:space="0" w:color="000000"/>
+            </w:tcBorders>
+            <w:shd w:val="clear" w:color="auto" w:fill="EEEEEE"/>
+            <w:tcMar>
+              <w:top w:w="80" w:type="dxa"/>
+              <w:left w:w="80" w:type="dxa"/>
+              <w:bottom w:w="80" w:type="dxa"/>
+              <w:right w:w="80" w:type="dxa"/>
+            </w:tcMar>
+          </w:tcPr>
+          <w:p>
+            <w:pPr>
+              <w:rPr>
+                <w:rFonts w:ascii="Avenir LT Std 45 Book" w:hAnsi="Avenir LT Std 45 Book"/>
+                <w:sz w:val="20"/>
+                <w:szCs w:val="20"/>
+              </w:rPr>
+            </w:pPr>
+            <w:r>
+              <w:rPr>
+                <w:rFonts w:ascii="Avenir LT Std 45 Book" w:hAnsi="Avenir LT Std 45 Book"/>
+                <w:sz w:val="20"/>
+                <w:szCs w:val="20"/>
+              </w:rPr>
+              <w:t>Continued developing the API integration</w:t>
+            </w:r>
+          </w:p>
+        </w:tc>
+        <w:tc>
+          <w:tcPr>
+            <w:tcW w:w="1760" w:type="dxa"/>
+            <w:tcBorders>
+              <w:top w:val="single" w:sz="2" w:space="0" w:color="000000"/>
+              <w:left w:val="single" w:sz="2" w:space="0" w:color="000000"/>
+              <w:bottom w:val="single" w:sz="4" w:space="0" w:color="000000"/>
+              <w:right w:val="single" w:sz="2" w:space="0" w:color="000000"/>
+            </w:tcBorders>
+            <w:shd w:val="clear" w:color="auto" w:fill="EEEEEE"/>
+            <w:tcMar>
+              <w:top w:w="80" w:type="dxa"/>
+              <w:left w:w="80" w:type="dxa"/>
+              <w:bottom w:w="80" w:type="dxa"/>
+              <w:right w:w="80" w:type="dxa"/>
+            </w:tcMar>
+          </w:tcPr>
+          <w:p>
+            <w:pPr>
+              <w:rPr>
+                <w:rFonts w:ascii="Avenir LT Std 45 Book" w:hAnsi="Avenir LT Std 45 Book"/>
+                <w:sz w:val="20"/>
+                <w:szCs w:val="20"/>
+              </w:rPr>
+            </w:pPr>
+            <w:r>
+              <w:rPr>
+                <w:rFonts w:ascii="Avenir LT Std 45 Book" w:hAnsi="Avenir LT Std 45 Book"/>
+                <w:sz w:val="20"/>
+                <w:szCs w:val="20"/>
+              </w:rPr>
+              <w:t>Aidan Marshall</w:t>
+            </w:r>
+          </w:p>
+        </w:tc>
+        <w:tc>
+          <w:tcPr>
+            <w:tcW w:w="1165" w:type="dxa"/>
+            <w:tcBorders>
+              <w:top w:val="single" w:sz="2" w:space="0" w:color="000000"/>
+              <w:left w:val="single" w:sz="2" w:space="0" w:color="000000"/>
+              <w:bottom w:val="single" w:sz="4" w:space="0" w:color="000000"/>
+              <w:right w:val="single" w:sz="2" w:space="0" w:color="000000"/>
+            </w:tcBorders>
+            <w:shd w:val="clear" w:color="auto" w:fill="EEEEEE"/>
+            <w:tcMar>
+              <w:top w:w="80" w:type="dxa"/>
+              <w:left w:w="80" w:type="dxa"/>
+              <w:bottom w:w="80" w:type="dxa"/>
+              <w:right w:w="80" w:type="dxa"/>
+            </w:tcMar>
+          </w:tcPr>
+          <w:p>
+            <w:pPr>
+              <w:jc w:val="right"/>
+              <w:rPr>
+                <w:rFonts w:ascii="Avenir LT Std 45 Book" w:hAnsi="Avenir LT Std 45 Book"/>
+                <w:sz w:val="20"/>
+                <w:szCs w:val="20"/>
+              </w:rPr>
+            </w:pPr>
+            <w:r>
+              <w:rPr>
+                <w:rFonts w:ascii="Avenir LT Std 45 Book" w:hAnsi="Avenir LT Std 45 Book"/>
+                <w:sz w:val="20"/>
+                <w:szCs w:val="20"/>
+              </w:rPr>
+              <w:t>24/5/18</w:t>
+            </w:r>
+          </w:p>
+        </w:tc>
+        <w:tc>
+          <w:tcPr>
+            <w:tcW w:w="1343" w:type="dxa"/>
+            <w:tcBorders>
+              <w:top w:val="single" w:sz="2" w:space="0" w:color="000000"/>
+              <w:left w:val="single" w:sz="2" w:space="0" w:color="000000"/>
+              <w:bottom w:val="single" w:sz="4" w:space="0" w:color="000000"/>
+              <w:right w:val="single" w:sz="2" w:space="0" w:color="000000"/>
+            </w:tcBorders>
+            <w:shd w:val="clear" w:color="auto" w:fill="EEEEEE"/>
+            <w:tcMar>
+              <w:top w:w="80" w:type="dxa"/>
+              <w:left w:w="80" w:type="dxa"/>
+              <w:bottom w:w="80" w:type="dxa"/>
+              <w:right w:w="80" w:type="dxa"/>
+            </w:tcMar>
+          </w:tcPr>
+          <w:p>
+            <w:pPr>
+              <w:jc w:val="right"/>
+              <w:rPr>
+                <w:rFonts w:ascii="Avenir LT Std 45 Book" w:hAnsi="Avenir LT Std 45 Book"/>
+                <w:sz w:val="20"/>
+                <w:szCs w:val="20"/>
+              </w:rPr>
+            </w:pPr>
+            <w:r>
+              <w:rPr>
+                <w:rFonts w:ascii="Avenir LT Std 45 Book" w:hAnsi="Avenir LT Std 45 Book"/>
+                <w:sz w:val="20"/>
+                <w:szCs w:val="20"/>
+              </w:rPr>
+              <w:t>209</w:t>
+            </w:r>
+          </w:p>
+        </w:tc>
+      </w:tr>
+      <w:tr>
+        <w:tblPrEx>
+          <w:shd w:val="clear" w:color="auto" w:fill="auto"/>
+        </w:tblPrEx>
+        <w:trPr>
+          <w:trHeight w:val="291"/>
+        </w:trPr>
+        <w:tc>
+          <w:tcPr>
+            <w:tcW w:w="672" w:type="dxa"/>
+            <w:tcBorders>
+              <w:top w:val="single" w:sz="2" w:space="0" w:color="000000"/>
+              <w:left w:val="single" w:sz="2" w:space="0" w:color="000000"/>
+              <w:bottom w:val="single" w:sz="4" w:space="0" w:color="000000"/>
+              <w:right w:val="single" w:sz="4" w:space="0" w:color="000000"/>
+            </w:tcBorders>
+            <w:shd w:val="clear" w:color="auto" w:fill="E2E4E3"/>
+            <w:tcMar>
+              <w:top w:w="80" w:type="dxa"/>
+              <w:left w:w="80" w:type="dxa"/>
+              <w:bottom w:w="80" w:type="dxa"/>
+              <w:right w:w="80" w:type="dxa"/>
+            </w:tcMar>
+          </w:tcPr>
+          <w:p>
+            <w:pPr>
+              <w:jc w:val="right"/>
+              <w:rPr>
+                <w:rFonts w:ascii="Avenir LT Std 45 Book" w:hAnsi="Avenir LT Std 45 Book" w:cs="Arial Unicode MS"/>
+                <w:color w:val="000000"/>
+                <w:sz w:val="20"/>
+                <w:szCs w:val="20"/>
+              </w:rPr>
+            </w:pPr>
+            <w:r>
+              <w:rPr>
+                <w:rFonts w:ascii="Avenir LT Std 45 Book" w:hAnsi="Avenir LT Std 45 Book" w:cs="Arial Unicode MS"/>
+                <w:color w:val="000000"/>
+                <w:sz w:val="20"/>
+                <w:szCs w:val="20"/>
+              </w:rPr>
+              <w:t>32</w:t>
+            </w:r>
+          </w:p>
+        </w:tc>
+        <w:tc>
+          <w:tcPr>
+            <w:tcW w:w="4621" w:type="dxa"/>
+            <w:tcBorders>
+              <w:top w:val="single" w:sz="2" w:space="0" w:color="000000"/>
+              <w:left w:val="single" w:sz="4" w:space="0" w:color="000000"/>
+              <w:bottom w:val="single" w:sz="4" w:space="0" w:color="000000"/>
+              <w:right w:val="single" w:sz="2" w:space="0" w:color="000000"/>
+            </w:tcBorders>
+            <w:shd w:val="clear" w:color="auto" w:fill="EEEEEE"/>
+            <w:tcMar>
+              <w:top w:w="80" w:type="dxa"/>
+              <w:left w:w="80" w:type="dxa"/>
+              <w:bottom w:w="80" w:type="dxa"/>
+              <w:right w:w="80" w:type="dxa"/>
+            </w:tcMar>
+          </w:tcPr>
+          <w:p>
+            <w:pPr>
+              <w:rPr>
+                <w:rFonts w:ascii="Avenir LT Std 45 Book" w:hAnsi="Avenir LT Std 45 Book"/>
+                <w:sz w:val="20"/>
+                <w:szCs w:val="20"/>
+              </w:rPr>
+            </w:pPr>
+            <w:r>
+              <w:rPr>
+                <w:rFonts w:ascii="Avenir LT Std 45 Book" w:hAnsi="Avenir LT Std 45 Book"/>
+                <w:sz w:val="20"/>
+                <w:szCs w:val="20"/>
+              </w:rPr>
+              <w:t>Finished</w:t>
+            </w:r>
+            <w:r>
+              <w:rPr>
+                <w:rFonts w:ascii="Avenir LT Std 45 Book" w:hAnsi="Avenir LT Std 45 Book"/>
+                <w:sz w:val="20"/>
+                <w:szCs w:val="20"/>
+              </w:rPr>
+              <w:t xml:space="preserve"> developing the API integration</w:t>
+            </w:r>
+          </w:p>
+        </w:tc>
+        <w:tc>
+          <w:tcPr>
+            <w:tcW w:w="1760" w:type="dxa"/>
+            <w:tcBorders>
+              <w:top w:val="single" w:sz="2" w:space="0" w:color="000000"/>
+              <w:left w:val="single" w:sz="2" w:space="0" w:color="000000"/>
+              <w:bottom w:val="single" w:sz="4" w:space="0" w:color="000000"/>
+              <w:right w:val="single" w:sz="2" w:space="0" w:color="000000"/>
+            </w:tcBorders>
+            <w:shd w:val="clear" w:color="auto" w:fill="EEEEEE"/>
+            <w:tcMar>
+              <w:top w:w="80" w:type="dxa"/>
+              <w:left w:w="80" w:type="dxa"/>
+              <w:bottom w:w="80" w:type="dxa"/>
+              <w:right w:w="80" w:type="dxa"/>
+            </w:tcMar>
+          </w:tcPr>
+          <w:p>
+            <w:pPr>
+              <w:rPr>
+                <w:rFonts w:ascii="Avenir LT Std 45 Book" w:hAnsi="Avenir LT Std 45 Book"/>
+                <w:sz w:val="20"/>
+                <w:szCs w:val="20"/>
+              </w:rPr>
+            </w:pPr>
+            <w:r>
+              <w:rPr>
+                <w:rFonts w:ascii="Avenir LT Std 45 Book" w:hAnsi="Avenir LT Std 45 Book"/>
+                <w:sz w:val="20"/>
+                <w:szCs w:val="20"/>
+              </w:rPr>
+              <w:t>Aidan Marshall</w:t>
+            </w:r>
+          </w:p>
+        </w:tc>
+        <w:tc>
+          <w:tcPr>
+            <w:tcW w:w="1165" w:type="dxa"/>
+            <w:tcBorders>
+              <w:top w:val="single" w:sz="2" w:space="0" w:color="000000"/>
+              <w:left w:val="single" w:sz="2" w:space="0" w:color="000000"/>
+              <w:bottom w:val="single" w:sz="4" w:space="0" w:color="000000"/>
+              <w:right w:val="single" w:sz="2" w:space="0" w:color="000000"/>
+            </w:tcBorders>
+            <w:shd w:val="clear" w:color="auto" w:fill="EEEEEE"/>
+            <w:tcMar>
+              <w:top w:w="80" w:type="dxa"/>
+              <w:left w:w="80" w:type="dxa"/>
+              <w:bottom w:w="80" w:type="dxa"/>
+              <w:right w:w="80" w:type="dxa"/>
+            </w:tcMar>
+          </w:tcPr>
+          <w:p>
+            <w:pPr>
+              <w:jc w:val="right"/>
+              <w:rPr>
+                <w:rFonts w:ascii="Avenir LT Std 45 Book" w:hAnsi="Avenir LT Std 45 Book"/>
+                <w:sz w:val="20"/>
+                <w:szCs w:val="20"/>
+              </w:rPr>
+            </w:pPr>
+            <w:r>
+              <w:rPr>
+                <w:rFonts w:ascii="Avenir LT Std 45 Book" w:hAnsi="Avenir LT Std 45 Book"/>
+                <w:sz w:val="20"/>
+                <w:szCs w:val="20"/>
+              </w:rPr>
+              <w:t>2</w:t>
+            </w:r>
+            <w:r>
+              <w:rPr>
+                <w:rFonts w:ascii="Avenir LT Std 45 Book" w:hAnsi="Avenir LT Std 45 Book"/>
+                <w:sz w:val="20"/>
+                <w:szCs w:val="20"/>
+              </w:rPr>
+              <w:t>7</w:t>
+            </w:r>
+            <w:r>
+              <w:rPr>
+                <w:rFonts w:ascii="Avenir LT Std 45 Book" w:hAnsi="Avenir LT Std 45 Book"/>
+                <w:sz w:val="20"/>
+                <w:szCs w:val="20"/>
+              </w:rPr>
+              <w:t>/5/18</w:t>
+            </w:r>
+          </w:p>
+        </w:tc>
+        <w:tc>
+          <w:tcPr>
+            <w:tcW w:w="1343" w:type="dxa"/>
+            <w:tcBorders>
+              <w:top w:val="single" w:sz="2" w:space="0" w:color="000000"/>
+              <w:left w:val="single" w:sz="2" w:space="0" w:color="000000"/>
+              <w:bottom w:val="single" w:sz="4" w:space="0" w:color="000000"/>
+              <w:right w:val="single" w:sz="2" w:space="0" w:color="000000"/>
+            </w:tcBorders>
+            <w:shd w:val="clear" w:color="auto" w:fill="EEEEEE"/>
+            <w:tcMar>
+              <w:top w:w="80" w:type="dxa"/>
+              <w:left w:w="80" w:type="dxa"/>
+              <w:bottom w:w="80" w:type="dxa"/>
+              <w:right w:w="80" w:type="dxa"/>
+            </w:tcMar>
+          </w:tcPr>
+          <w:p>
+            <w:pPr>
+              <w:jc w:val="right"/>
+              <w:rPr>
+                <w:rFonts w:ascii="Avenir LT Std 45 Book" w:hAnsi="Avenir LT Std 45 Book"/>
+                <w:sz w:val="20"/>
+                <w:szCs w:val="20"/>
+              </w:rPr>
+            </w:pPr>
+            <w:r>
+              <w:rPr>
+                <w:rFonts w:ascii="Avenir LT Std 45 Book" w:hAnsi="Avenir LT Std 45 Book"/>
+                <w:sz w:val="20"/>
+                <w:szCs w:val="20"/>
+              </w:rPr>
+              <w:t>172</w:t>
+            </w:r>
+          </w:p>
+        </w:tc>
+      </w:tr>
+      <w:tr>
+        <w:tblPrEx>
+          <w:shd w:val="clear" w:color="auto" w:fill="auto"/>
+        </w:tblPrEx>
+        <w:trPr>
+          <w:trHeight w:val="291"/>
+        </w:trPr>
+        <w:tc>
+          <w:tcPr>
+            <w:tcW w:w="672" w:type="dxa"/>
+            <w:tcBorders>
+              <w:top w:val="single" w:sz="2" w:space="0" w:color="000000"/>
+              <w:left w:val="single" w:sz="2" w:space="0" w:color="000000"/>
+              <w:bottom w:val="single" w:sz="4" w:space="0" w:color="000000"/>
+              <w:right w:val="single" w:sz="4" w:space="0" w:color="000000"/>
+            </w:tcBorders>
+            <w:shd w:val="clear" w:color="auto" w:fill="E2E4E3"/>
+            <w:tcMar>
+              <w:top w:w="80" w:type="dxa"/>
+              <w:left w:w="80" w:type="dxa"/>
+              <w:bottom w:w="80" w:type="dxa"/>
+              <w:right w:w="80" w:type="dxa"/>
+            </w:tcMar>
+          </w:tcPr>
+          <w:p>
+            <w:pPr>
+              <w:jc w:val="right"/>
+              <w:rPr>
+                <w:rFonts w:ascii="Avenir LT Std 45 Book" w:hAnsi="Avenir LT Std 45 Book" w:cs="Arial Unicode MS"/>
+                <w:color w:val="000000"/>
+                <w:sz w:val="20"/>
+                <w:szCs w:val="20"/>
+              </w:rPr>
+            </w:pPr>
+          </w:p>
+        </w:tc>
+        <w:tc>
+          <w:tcPr>
+            <w:tcW w:w="4621" w:type="dxa"/>
+            <w:tcBorders>
+              <w:top w:val="single" w:sz="2" w:space="0" w:color="000000"/>
+              <w:left w:val="single" w:sz="4" w:space="0" w:color="000000"/>
+              <w:bottom w:val="single" w:sz="4" w:space="0" w:color="000000"/>
+              <w:right w:val="single" w:sz="2" w:space="0" w:color="000000"/>
+            </w:tcBorders>
+            <w:shd w:val="clear" w:color="auto" w:fill="EEEEEE"/>
+            <w:tcMar>
+              <w:top w:w="80" w:type="dxa"/>
+              <w:left w:w="80" w:type="dxa"/>
+              <w:bottom w:w="80" w:type="dxa"/>
+              <w:right w:w="80" w:type="dxa"/>
+            </w:tcMar>
+          </w:tcPr>
+          <w:p>
+            <w:pPr>
+              <w:rPr>
+                <w:rFonts w:ascii="Avenir LT Std 45 Book" w:hAnsi="Avenir LT Std 45 Book"/>
+                <w:sz w:val="20"/>
+                <w:szCs w:val="20"/>
+              </w:rPr>
+            </w:pPr>
+          </w:p>
+        </w:tc>
+        <w:tc>
+          <w:tcPr>
+            <w:tcW w:w="1760" w:type="dxa"/>
+            <w:tcBorders>
+              <w:top w:val="single" w:sz="2" w:space="0" w:color="000000"/>
+              <w:left w:val="single" w:sz="2" w:space="0" w:color="000000"/>
+              <w:bottom w:val="single" w:sz="4" w:space="0" w:color="000000"/>
+              <w:right w:val="single" w:sz="2" w:space="0" w:color="000000"/>
+            </w:tcBorders>
+            <w:shd w:val="clear" w:color="auto" w:fill="EEEEEE"/>
+            <w:tcMar>
+              <w:top w:w="80" w:type="dxa"/>
+              <w:left w:w="80" w:type="dxa"/>
+              <w:bottom w:w="80" w:type="dxa"/>
+              <w:right w:w="80" w:type="dxa"/>
+            </w:tcMar>
+          </w:tcPr>
+          <w:p>
+            <w:pPr>
+              <w:rPr>
+                <w:rFonts w:ascii="Avenir LT Std 45 Book" w:hAnsi="Avenir LT Std 45 Book"/>
+                <w:sz w:val="20"/>
+                <w:szCs w:val="20"/>
+              </w:rPr>
+            </w:pPr>
+          </w:p>
+        </w:tc>
+        <w:tc>
+          <w:tcPr>
+            <w:tcW w:w="1165" w:type="dxa"/>
+            <w:tcBorders>
+              <w:top w:val="single" w:sz="2" w:space="0" w:color="000000"/>
+              <w:left w:val="single" w:sz="2" w:space="0" w:color="000000"/>
+              <w:bottom w:val="single" w:sz="4" w:space="0" w:color="000000"/>
+              <w:right w:val="single" w:sz="2" w:space="0" w:color="000000"/>
+            </w:tcBorders>
+            <w:shd w:val="clear" w:color="auto" w:fill="EEEEEE"/>
+            <w:tcMar>
+              <w:top w:w="80" w:type="dxa"/>
+              <w:left w:w="80" w:type="dxa"/>
+              <w:bottom w:w="80" w:type="dxa"/>
+              <w:right w:w="80" w:type="dxa"/>
+            </w:tcMar>
+          </w:tcPr>
+          <w:p>
+            <w:pPr>
+              <w:jc w:val="right"/>
+              <w:rPr>
+                <w:rFonts w:ascii="Avenir LT Std 45 Book" w:hAnsi="Avenir LT Std 45 Book"/>
+                <w:sz w:val="20"/>
+                <w:szCs w:val="20"/>
+              </w:rPr>
+            </w:pPr>
+          </w:p>
+        </w:tc>
+        <w:tc>
+          <w:tcPr>
+            <w:tcW w:w="1343" w:type="dxa"/>
+            <w:tcBorders>
+              <w:top w:val="single" w:sz="2" w:space="0" w:color="000000"/>
+              <w:left w:val="single" w:sz="2" w:space="0" w:color="000000"/>
+              <w:bottom w:val="single" w:sz="4" w:space="0" w:color="000000"/>
+              <w:right w:val="single" w:sz="2" w:space="0" w:color="000000"/>
+            </w:tcBorders>
+            <w:shd w:val="clear" w:color="auto" w:fill="EEEEEE"/>
+            <w:tcMar>
+              <w:top w:w="80" w:type="dxa"/>
+              <w:left w:w="80" w:type="dxa"/>
+              <w:bottom w:w="80" w:type="dxa"/>
+              <w:right w:w="80" w:type="dxa"/>
+            </w:tcMar>
+          </w:tcPr>
+          <w:p>
+            <w:pPr>
+              <w:jc w:val="right"/>
+              <w:rPr>
+                <w:rFonts w:ascii="Avenir LT Std 45 Book" w:hAnsi="Avenir LT Std 45 Book"/>
+                <w:sz w:val="20"/>
+                <w:szCs w:val="20"/>
+              </w:rPr>
+            </w:pPr>
+          </w:p>
+        </w:tc>
+      </w:tr>
+      <w:tr>
+        <w:tblPrEx>
+          <w:shd w:val="clear" w:color="auto" w:fill="auto"/>
+        </w:tblPrEx>
+        <w:trPr>
           <w:trHeight w:val="293"/>
         </w:trPr>
         <w:tc>
@@ -5977,11 +6901,14 @@
                 <w:sz w:val="20"/>
                 <w:szCs w:val="20"/>
               </w:rPr>
-              <w:t>3975</w:t>
-            </w:r>
+              <w:t>4540</w:t>
+            </w:r>
+            <w:bookmarkStart w:id="4" w:name="_GoBack"/>
+            <w:bookmarkEnd w:id="4"/>
           </w:p>
         </w:tc>
       </w:tr>
+      <w:bookmarkEnd w:id="3"/>
     </w:tbl>
     <w:p>
       <w:pPr>
@@ -5992,9 +6919,6 @@
           <w:lang w:eastAsia="en-GB"/>
         </w:rPr>
       </w:pPr>
-      <w:bookmarkStart w:id="4" w:name="_GoBack"/>
-      <w:bookmarkEnd w:id="3"/>
-      <w:bookmarkEnd w:id="4"/>
     </w:p>
     <w:sectPr>
       <w:headerReference w:type="even" r:id="rId9"/>
@@ -8349,7 +9273,7 @@
 </file>
 
 <file path=customXml/itemProps1.xml><?xml version="1.0" encoding="utf-8"?>
-<ds:datastoreItem xmlns:ds="http://schemas.openxmlformats.org/officeDocument/2006/customXml" ds:itemID="{AA3B1721-9B23-4D00-B925-2260615FA803}">
+<ds:datastoreItem xmlns:ds="http://schemas.openxmlformats.org/officeDocument/2006/customXml" ds:itemID="{AAB20291-A7B3-44D0-8D4F-856CA9F3673F}">
   <ds:schemaRefs>
     <ds:schemaRef ds:uri="http://schemas.openxmlformats.org/officeDocument/2006/bibliography"/>
   </ds:schemaRefs>

</xml_diff>

<commit_message>
Added a test project and deployed it
</commit_message>
<xml_diff>
--- a/Implementation/apps - Work Log.docx
+++ b/Implementation/apps - Work Log.docx
@@ -5991,7 +5991,7 @@
               <w:bottom w:val="single" w:sz="4" w:space="0" w:color="000000"/>
               <w:right w:val="single" w:sz="2" w:space="0" w:color="000000"/>
             </w:tcBorders>
-            <w:shd w:val="clear" w:color="auto" w:fill="EEEEEE"/>
+            <w:shd w:val="clear" w:color="auto" w:fill="auto"/>
             <w:tcMar>
               <w:top w:w="80" w:type="dxa"/>
               <w:left w:w="80" w:type="dxa"/>
@@ -6026,7 +6026,7 @@
               <w:bottom w:val="single" w:sz="4" w:space="0" w:color="000000"/>
               <w:right w:val="single" w:sz="2" w:space="0" w:color="000000"/>
             </w:tcBorders>
-            <w:shd w:val="clear" w:color="auto" w:fill="EEEEEE"/>
+            <w:shd w:val="clear" w:color="auto" w:fill="auto"/>
             <w:tcMar>
               <w:top w:w="80" w:type="dxa"/>
               <w:left w:w="80" w:type="dxa"/>
@@ -6061,7 +6061,7 @@
               <w:bottom w:val="single" w:sz="4" w:space="0" w:color="000000"/>
               <w:right w:val="single" w:sz="2" w:space="0" w:color="000000"/>
             </w:tcBorders>
-            <w:shd w:val="clear" w:color="auto" w:fill="EEEEEE"/>
+            <w:shd w:val="clear" w:color="auto" w:fill="auto"/>
             <w:tcMar>
               <w:top w:w="80" w:type="dxa"/>
               <w:left w:w="80" w:type="dxa"/>
@@ -6097,7 +6097,7 @@
               <w:bottom w:val="single" w:sz="4" w:space="0" w:color="000000"/>
               <w:right w:val="single" w:sz="2" w:space="0" w:color="000000"/>
             </w:tcBorders>
-            <w:shd w:val="clear" w:color="auto" w:fill="EEEEEE"/>
+            <w:shd w:val="clear" w:color="auto" w:fill="auto"/>
             <w:tcMar>
               <w:top w:w="80" w:type="dxa"/>
               <w:left w:w="80" w:type="dxa"/>
@@ -6368,7 +6368,7 @@
               <w:bottom w:val="single" w:sz="4" w:space="0" w:color="000000"/>
               <w:right w:val="single" w:sz="2" w:space="0" w:color="000000"/>
             </w:tcBorders>
-            <w:shd w:val="clear" w:color="auto" w:fill="EEEEEE"/>
+            <w:shd w:val="clear" w:color="auto" w:fill="auto"/>
             <w:tcMar>
               <w:top w:w="80" w:type="dxa"/>
               <w:left w:w="80" w:type="dxa"/>
@@ -6403,7 +6403,7 @@
               <w:bottom w:val="single" w:sz="4" w:space="0" w:color="000000"/>
               <w:right w:val="single" w:sz="2" w:space="0" w:color="000000"/>
             </w:tcBorders>
-            <w:shd w:val="clear" w:color="auto" w:fill="EEEEEE"/>
+            <w:shd w:val="clear" w:color="auto" w:fill="auto"/>
             <w:tcMar>
               <w:top w:w="80" w:type="dxa"/>
               <w:left w:w="80" w:type="dxa"/>
@@ -6438,7 +6438,7 @@
               <w:bottom w:val="single" w:sz="4" w:space="0" w:color="000000"/>
               <w:right w:val="single" w:sz="2" w:space="0" w:color="000000"/>
             </w:tcBorders>
-            <w:shd w:val="clear" w:color="auto" w:fill="EEEEEE"/>
+            <w:shd w:val="clear" w:color="auto" w:fill="auto"/>
             <w:tcMar>
               <w:top w:w="80" w:type="dxa"/>
               <w:left w:w="80" w:type="dxa"/>
@@ -6474,7 +6474,7 @@
               <w:bottom w:val="single" w:sz="4" w:space="0" w:color="000000"/>
               <w:right w:val="single" w:sz="2" w:space="0" w:color="000000"/>
             </w:tcBorders>
-            <w:shd w:val="clear" w:color="auto" w:fill="EEEEEE"/>
+            <w:shd w:val="clear" w:color="auto" w:fill="auto"/>
             <w:tcMar>
               <w:top w:w="80" w:type="dxa"/>
               <w:left w:w="80" w:type="dxa"/>
@@ -6578,15 +6578,7 @@
                 <w:sz w:val="20"/>
                 <w:szCs w:val="20"/>
               </w:rPr>
-              <w:t>Finished</w:t>
-            </w:r>
-            <w:r>
-              <w:rPr>
-                <w:rFonts w:ascii="Avenir LT Std 45 Book" w:hAnsi="Avenir LT Std 45 Book"/>
-                <w:sz w:val="20"/>
-                <w:szCs w:val="20"/>
-              </w:rPr>
-              <w:t xml:space="preserve"> developing the API integration</w:t>
+              <w:t>Finished developing the API integration</w:t>
             </w:r>
           </w:p>
         </w:tc>
@@ -6657,23 +6649,7 @@
                 <w:sz w:val="20"/>
                 <w:szCs w:val="20"/>
               </w:rPr>
-              <w:t>2</w:t>
-            </w:r>
-            <w:r>
-              <w:rPr>
-                <w:rFonts w:ascii="Avenir LT Std 45 Book" w:hAnsi="Avenir LT Std 45 Book"/>
-                <w:sz w:val="20"/>
-                <w:szCs w:val="20"/>
-              </w:rPr>
-              <w:t>7</w:t>
-            </w:r>
-            <w:r>
-              <w:rPr>
-                <w:rFonts w:ascii="Avenir LT Std 45 Book" w:hAnsi="Avenir LT Std 45 Book"/>
-                <w:sz w:val="20"/>
-                <w:szCs w:val="20"/>
-              </w:rPr>
-              <w:t>/5/18</w:t>
+              <w:t>27/5/18</w:t>
             </w:r>
           </w:p>
         </w:tc>
@@ -6711,153 +6687,6 @@
               </w:rPr>
               <w:t>172</w:t>
             </w:r>
-          </w:p>
-        </w:tc>
-      </w:tr>
-      <w:tr>
-        <w:tblPrEx>
-          <w:shd w:val="clear" w:color="auto" w:fill="auto"/>
-        </w:tblPrEx>
-        <w:trPr>
-          <w:trHeight w:val="291"/>
-        </w:trPr>
-        <w:tc>
-          <w:tcPr>
-            <w:tcW w:w="672" w:type="dxa"/>
-            <w:tcBorders>
-              <w:top w:val="single" w:sz="2" w:space="0" w:color="000000"/>
-              <w:left w:val="single" w:sz="2" w:space="0" w:color="000000"/>
-              <w:bottom w:val="single" w:sz="4" w:space="0" w:color="000000"/>
-              <w:right w:val="single" w:sz="4" w:space="0" w:color="000000"/>
-            </w:tcBorders>
-            <w:shd w:val="clear" w:color="auto" w:fill="E2E4E3"/>
-            <w:tcMar>
-              <w:top w:w="80" w:type="dxa"/>
-              <w:left w:w="80" w:type="dxa"/>
-              <w:bottom w:w="80" w:type="dxa"/>
-              <w:right w:w="80" w:type="dxa"/>
-            </w:tcMar>
-          </w:tcPr>
-          <w:p>
-            <w:pPr>
-              <w:jc w:val="right"/>
-              <w:rPr>
-                <w:rFonts w:ascii="Avenir LT Std 45 Book" w:hAnsi="Avenir LT Std 45 Book" w:cs="Arial Unicode MS"/>
-                <w:color w:val="000000"/>
-                <w:sz w:val="20"/>
-                <w:szCs w:val="20"/>
-              </w:rPr>
-            </w:pPr>
-          </w:p>
-        </w:tc>
-        <w:tc>
-          <w:tcPr>
-            <w:tcW w:w="4621" w:type="dxa"/>
-            <w:tcBorders>
-              <w:top w:val="single" w:sz="2" w:space="0" w:color="000000"/>
-              <w:left w:val="single" w:sz="4" w:space="0" w:color="000000"/>
-              <w:bottom w:val="single" w:sz="4" w:space="0" w:color="000000"/>
-              <w:right w:val="single" w:sz="2" w:space="0" w:color="000000"/>
-            </w:tcBorders>
-            <w:shd w:val="clear" w:color="auto" w:fill="EEEEEE"/>
-            <w:tcMar>
-              <w:top w:w="80" w:type="dxa"/>
-              <w:left w:w="80" w:type="dxa"/>
-              <w:bottom w:w="80" w:type="dxa"/>
-              <w:right w:w="80" w:type="dxa"/>
-            </w:tcMar>
-          </w:tcPr>
-          <w:p>
-            <w:pPr>
-              <w:rPr>
-                <w:rFonts w:ascii="Avenir LT Std 45 Book" w:hAnsi="Avenir LT Std 45 Book"/>
-                <w:sz w:val="20"/>
-                <w:szCs w:val="20"/>
-              </w:rPr>
-            </w:pPr>
-          </w:p>
-        </w:tc>
-        <w:tc>
-          <w:tcPr>
-            <w:tcW w:w="1760" w:type="dxa"/>
-            <w:tcBorders>
-              <w:top w:val="single" w:sz="2" w:space="0" w:color="000000"/>
-              <w:left w:val="single" w:sz="2" w:space="0" w:color="000000"/>
-              <w:bottom w:val="single" w:sz="4" w:space="0" w:color="000000"/>
-              <w:right w:val="single" w:sz="2" w:space="0" w:color="000000"/>
-            </w:tcBorders>
-            <w:shd w:val="clear" w:color="auto" w:fill="EEEEEE"/>
-            <w:tcMar>
-              <w:top w:w="80" w:type="dxa"/>
-              <w:left w:w="80" w:type="dxa"/>
-              <w:bottom w:w="80" w:type="dxa"/>
-              <w:right w:w="80" w:type="dxa"/>
-            </w:tcMar>
-          </w:tcPr>
-          <w:p>
-            <w:pPr>
-              <w:rPr>
-                <w:rFonts w:ascii="Avenir LT Std 45 Book" w:hAnsi="Avenir LT Std 45 Book"/>
-                <w:sz w:val="20"/>
-                <w:szCs w:val="20"/>
-              </w:rPr>
-            </w:pPr>
-          </w:p>
-        </w:tc>
-        <w:tc>
-          <w:tcPr>
-            <w:tcW w:w="1165" w:type="dxa"/>
-            <w:tcBorders>
-              <w:top w:val="single" w:sz="2" w:space="0" w:color="000000"/>
-              <w:left w:val="single" w:sz="2" w:space="0" w:color="000000"/>
-              <w:bottom w:val="single" w:sz="4" w:space="0" w:color="000000"/>
-              <w:right w:val="single" w:sz="2" w:space="0" w:color="000000"/>
-            </w:tcBorders>
-            <w:shd w:val="clear" w:color="auto" w:fill="EEEEEE"/>
-            <w:tcMar>
-              <w:top w:w="80" w:type="dxa"/>
-              <w:left w:w="80" w:type="dxa"/>
-              <w:bottom w:w="80" w:type="dxa"/>
-              <w:right w:w="80" w:type="dxa"/>
-            </w:tcMar>
-          </w:tcPr>
-          <w:p>
-            <w:pPr>
-              <w:jc w:val="right"/>
-              <w:rPr>
-                <w:rFonts w:ascii="Avenir LT Std 45 Book" w:hAnsi="Avenir LT Std 45 Book"/>
-                <w:sz w:val="20"/>
-                <w:szCs w:val="20"/>
-              </w:rPr>
-            </w:pPr>
-          </w:p>
-        </w:tc>
-        <w:tc>
-          <w:tcPr>
-            <w:tcW w:w="1343" w:type="dxa"/>
-            <w:tcBorders>
-              <w:top w:val="single" w:sz="2" w:space="0" w:color="000000"/>
-              <w:left w:val="single" w:sz="2" w:space="0" w:color="000000"/>
-              <w:bottom w:val="single" w:sz="4" w:space="0" w:color="000000"/>
-              <w:right w:val="single" w:sz="2" w:space="0" w:color="000000"/>
-            </w:tcBorders>
-            <w:shd w:val="clear" w:color="auto" w:fill="EEEEEE"/>
-            <w:tcMar>
-              <w:top w:w="80" w:type="dxa"/>
-              <w:left w:w="80" w:type="dxa"/>
-              <w:bottom w:w="80" w:type="dxa"/>
-              <w:right w:w="80" w:type="dxa"/>
-            </w:tcMar>
-          </w:tcPr>
-          <w:p>
-            <w:pPr>
-              <w:jc w:val="right"/>
-              <w:rPr>
-                <w:rFonts w:ascii="Avenir LT Std 45 Book" w:hAnsi="Avenir LT Std 45 Book"/>
-                <w:sz w:val="20"/>
-                <w:szCs w:val="20"/>
-              </w:rPr>
-            </w:pPr>
           </w:p>
         </w:tc>
       </w:tr>
@@ -6895,16 +6724,16 @@
                 <w:szCs w:val="20"/>
               </w:rPr>
             </w:pPr>
-            <w:r>
-              <w:rPr>
-                <w:rFonts w:ascii="Avenir LT Std 45 Book" w:hAnsi="Avenir LT Std 45 Book"/>
-                <w:sz w:val="20"/>
-                <w:szCs w:val="20"/>
-              </w:rPr>
-              <w:t>4540</w:t>
-            </w:r>
             <w:bookmarkStart w:id="4" w:name="_GoBack"/>
             <w:bookmarkEnd w:id="4"/>
+            <w:r>
+              <w:rPr>
+                <w:rFonts w:ascii="Avenir LT Std 45 Book" w:hAnsi="Avenir LT Std 45 Book"/>
+                <w:sz w:val="20"/>
+                <w:szCs w:val="20"/>
+              </w:rPr>
+              <w:t>4540</w:t>
+            </w:r>
           </w:p>
         </w:tc>
       </w:tr>
@@ -9273,7 +9102,7 @@
 </file>
 
 <file path=customXml/itemProps1.xml><?xml version="1.0" encoding="utf-8"?>
-<ds:datastoreItem xmlns:ds="http://schemas.openxmlformats.org/officeDocument/2006/customXml" ds:itemID="{AAB20291-A7B3-44D0-8D4F-856CA9F3673F}">
+<ds:datastoreItem xmlns:ds="http://schemas.openxmlformats.org/officeDocument/2006/customXml" ds:itemID="{CFAF50B8-8863-42B5-893C-BA73B657FD70}">
   <ds:schemaRefs>
     <ds:schemaRef ds:uri="http://schemas.openxmlformats.org/officeDocument/2006/bibliography"/>
   </ds:schemaRefs>

</xml_diff>